<commit_message>
Documentaion Fanale Version 1, mit PDF
</commit_message>
<xml_diff>
--- a/Documents/Documentation/SkiServicesNoSQL_David__IPERKA.docx
+++ b/Documents/Documentation/SkiServicesNoSQL_David__IPERKA.docx
@@ -4121,8 +4121,11 @@
     <w:sdt>
       <w:sdtPr>
         <w:rPr>
-          <w:rFonts w:asciiTheme="minorHAnsi" w:hAnsiTheme="minorHAnsi" w:cstheme="minorHAnsi"/>
-          <w:lang w:val="de-DE"/>
+          <w:rFonts w:asciiTheme="minorHAnsi" w:eastAsiaTheme="minorHAnsi" w:hAnsiTheme="minorHAnsi" w:cstheme="minorHAnsi"/>
+          <w:color w:val="auto"/>
+          <w:sz w:val="22"/>
+          <w:szCs w:val="22"/>
+          <w:lang w:val="de-DE" w:eastAsia="en-US"/>
         </w:rPr>
         <w:id w:val="1449279857"/>
         <w:docPartObj>
@@ -4132,13 +4135,8 @@
       </w:sdtPr>
       <w:sdtEndPr>
         <w:rPr>
-          <w:rFonts w:eastAsiaTheme="minorHAnsi"/>
           <w:b/>
           <w:bCs/>
-          <w:color w:val="auto"/>
-          <w:sz w:val="22"/>
-          <w:szCs w:val="22"/>
-          <w:lang w:eastAsia="en-US"/>
         </w:rPr>
       </w:sdtEndPr>
       <w:sdtContent>
@@ -4187,7 +4185,7 @@
             </w:rPr>
             <w:fldChar w:fldCharType="separate"/>
           </w:r>
-          <w:hyperlink w:anchor="_Toc126166869" w:history="1">
+          <w:hyperlink w:anchor="_Toc126254658" w:history="1">
             <w:r>
               <w:rPr>
                 <w:rStyle w:val="Hyperlink"/>
@@ -4215,7 +4213,7 @@
                 <w:noProof/>
                 <w:webHidden/>
               </w:rPr>
-              <w:instrText xml:space="preserve"> PAGEREF _Toc126166869 \h </w:instrText>
+              <w:instrText xml:space="preserve"> PAGEREF _Toc126254658 \h </w:instrText>
             </w:r>
             <w:r>
               <w:rPr>
@@ -4258,7 +4256,7 @@
               <w:lang w:eastAsia="de-CH"/>
             </w:rPr>
           </w:pPr>
-          <w:hyperlink w:anchor="_Toc126166870" w:history="1">
+          <w:hyperlink w:anchor="_Toc126254659" w:history="1">
             <w:r>
               <w:rPr>
                 <w:rStyle w:val="Hyperlink"/>
@@ -4286,7 +4284,7 @@
                 <w:noProof/>
                 <w:webHidden/>
               </w:rPr>
-              <w:instrText xml:space="preserve"> PAGEREF _Toc126166870 \h </w:instrText>
+              <w:instrText xml:space="preserve"> PAGEREF _Toc126254659 \h </w:instrText>
             </w:r>
             <w:r>
               <w:rPr>
@@ -4329,7 +4327,7 @@
               <w:lang w:eastAsia="de-CH"/>
             </w:rPr>
           </w:pPr>
-          <w:hyperlink w:anchor="_Toc126166871" w:history="1">
+          <w:hyperlink w:anchor="_Toc126254660" w:history="1">
             <w:r>
               <w:rPr>
                 <w:rStyle w:val="Hyperlink"/>
@@ -4357,7 +4355,7 @@
                 <w:noProof/>
                 <w:webHidden/>
               </w:rPr>
-              <w:instrText xml:space="preserve"> PAGEREF _Toc126166871 \h </w:instrText>
+              <w:instrText xml:space="preserve"> PAGEREF _Toc126254660 \h </w:instrText>
             </w:r>
             <w:r>
               <w:rPr>
@@ -4400,7 +4398,7 @@
               <w:lang w:eastAsia="de-CH"/>
             </w:rPr>
           </w:pPr>
-          <w:hyperlink w:anchor="_Toc126166872" w:history="1">
+          <w:hyperlink w:anchor="_Toc126254661" w:history="1">
             <w:r>
               <w:rPr>
                 <w:rStyle w:val="Hyperlink"/>
@@ -4428,7 +4426,7 @@
                 <w:noProof/>
                 <w:webHidden/>
               </w:rPr>
-              <w:instrText xml:space="preserve"> PAGEREF _Toc126166872 \h </w:instrText>
+              <w:instrText xml:space="preserve"> PAGEREF _Toc126254661 \h </w:instrText>
             </w:r>
             <w:r>
               <w:rPr>
@@ -4471,7 +4469,7 @@
               <w:lang w:eastAsia="de-CH"/>
             </w:rPr>
           </w:pPr>
-          <w:hyperlink w:anchor="_Toc126166873" w:history="1">
+          <w:hyperlink w:anchor="_Toc126254662" w:history="1">
             <w:r>
               <w:rPr>
                 <w:rStyle w:val="Hyperlink"/>
@@ -4499,7 +4497,7 @@
                 <w:noProof/>
                 <w:webHidden/>
               </w:rPr>
-              <w:instrText xml:space="preserve"> PAGEREF _Toc126166873 \h </w:instrText>
+              <w:instrText xml:space="preserve"> PAGEREF _Toc126254662 \h </w:instrText>
             </w:r>
             <w:r>
               <w:rPr>
@@ -4542,7 +4540,7 @@
               <w:lang w:eastAsia="de-CH"/>
             </w:rPr>
           </w:pPr>
-          <w:hyperlink w:anchor="_Toc126166874" w:history="1">
+          <w:hyperlink w:anchor="_Toc126254663" w:history="1">
             <w:r>
               <w:rPr>
                 <w:rStyle w:val="Hyperlink"/>
@@ -4570,7 +4568,7 @@
                 <w:noProof/>
                 <w:webHidden/>
               </w:rPr>
-              <w:instrText xml:space="preserve"> PAGEREF _Toc126166874 \h </w:instrText>
+              <w:instrText xml:space="preserve"> PAGEREF _Toc126254663 \h </w:instrText>
             </w:r>
             <w:r>
               <w:rPr>
@@ -4613,7 +4611,7 @@
               <w:lang w:eastAsia="de-CH"/>
             </w:rPr>
           </w:pPr>
-          <w:hyperlink w:anchor="_Toc126166875" w:history="1">
+          <w:hyperlink w:anchor="_Toc126254664" w:history="1">
             <w:r>
               <w:rPr>
                 <w:rStyle w:val="Hyperlink"/>
@@ -4641,7 +4639,7 @@
                 <w:noProof/>
                 <w:webHidden/>
               </w:rPr>
-              <w:instrText xml:space="preserve"> PAGEREF _Toc126166875 \h </w:instrText>
+              <w:instrText xml:space="preserve"> PAGEREF _Toc126254664 \h </w:instrText>
             </w:r>
             <w:r>
               <w:rPr>
@@ -4684,7 +4682,7 @@
               <w:lang w:eastAsia="de-CH"/>
             </w:rPr>
           </w:pPr>
-          <w:hyperlink w:anchor="_Toc126166876" w:history="1">
+          <w:hyperlink w:anchor="_Toc126254665" w:history="1">
             <w:r>
               <w:rPr>
                 <w:rStyle w:val="Hyperlink"/>
@@ -4712,7 +4710,7 @@
                 <w:noProof/>
                 <w:webHidden/>
               </w:rPr>
-              <w:instrText xml:space="preserve"> PAGEREF _Toc126166876 \h </w:instrText>
+              <w:instrText xml:space="preserve"> PAGEREF _Toc126254665 \h </w:instrText>
             </w:r>
             <w:r>
               <w:rPr>
@@ -4755,23 +4753,14 @@
               <w:lang w:eastAsia="de-CH"/>
             </w:rPr>
           </w:pPr>
-          <w:hyperlink w:anchor="_Toc126166877" w:history="1">
+          <w:hyperlink w:anchor="_Toc126254666" w:history="1">
             <w:r>
               <w:rPr>
                 <w:rStyle w:val="Hyperlink"/>
                 <w:rFonts w:cstheme="minorHAnsi"/>
                 <w:noProof/>
-                <w:lang w:val="nl-NL"/>
-              </w:rPr>
-              <w:t xml:space="preserve">Databank </w:t>
-            </w:r>
-            <w:r>
-              <w:rPr>
-                <w:rStyle w:val="Hyperlink"/>
-                <w:rFonts w:cstheme="minorHAnsi"/>
-                <w:noProof/>
-              </w:rPr>
-              <w:t>Aufbau</w:t>
+              </w:rPr>
+              <w:t>Databank Aufbau</w:t>
             </w:r>
             <w:r>
               <w:rPr>
@@ -4792,7 +4781,7 @@
                 <w:noProof/>
                 <w:webHidden/>
               </w:rPr>
-              <w:instrText xml:space="preserve"> PAGEREF _Toc126166877 \h </w:instrText>
+              <w:instrText xml:space="preserve"> PAGEREF _Toc126254666 \h </w:instrText>
             </w:r>
             <w:r>
               <w:rPr>
@@ -4835,7 +4824,7 @@
               <w:lang w:eastAsia="de-CH"/>
             </w:rPr>
           </w:pPr>
-          <w:hyperlink w:anchor="_Toc126166878" w:history="1">
+          <w:hyperlink w:anchor="_Toc126254667" w:history="1">
             <w:r>
               <w:rPr>
                 <w:rStyle w:val="Hyperlink"/>
@@ -4863,7 +4852,7 @@
                 <w:noProof/>
                 <w:webHidden/>
               </w:rPr>
-              <w:instrText xml:space="preserve"> PAGEREF _Toc126166878 \h </w:instrText>
+              <w:instrText xml:space="preserve"> PAGEREF _Toc126254667 \h </w:instrText>
             </w:r>
             <w:r>
               <w:rPr>
@@ -4906,7 +4895,7 @@
               <w:lang w:eastAsia="de-CH"/>
             </w:rPr>
           </w:pPr>
-          <w:hyperlink w:anchor="_Toc126166879" w:history="1">
+          <w:hyperlink w:anchor="_Toc126254668" w:history="1">
             <w:r>
               <w:rPr>
                 <w:rStyle w:val="Hyperlink"/>
@@ -4934,7 +4923,7 @@
                 <w:noProof/>
                 <w:webHidden/>
               </w:rPr>
-              <w:instrText xml:space="preserve"> PAGEREF _Toc126166879 \h </w:instrText>
+              <w:instrText xml:space="preserve"> PAGEREF _Toc126254668 \h </w:instrText>
             </w:r>
             <w:r>
               <w:rPr>
@@ -4977,7 +4966,7 @@
               <w:lang w:eastAsia="de-CH"/>
             </w:rPr>
           </w:pPr>
-          <w:hyperlink w:anchor="_Toc126166880" w:history="1">
+          <w:hyperlink w:anchor="_Toc126254669" w:history="1">
             <w:r>
               <w:rPr>
                 <w:rStyle w:val="Hyperlink"/>
@@ -5005,7 +4994,7 @@
                 <w:noProof/>
                 <w:webHidden/>
               </w:rPr>
-              <w:instrText xml:space="preserve"> PAGEREF _Toc126166880 \h </w:instrText>
+              <w:instrText xml:space="preserve"> PAGEREF _Toc126254669 \h </w:instrText>
             </w:r>
             <w:r>
               <w:rPr>
@@ -5048,13 +5037,84 @@
               <w:lang w:eastAsia="de-CH"/>
             </w:rPr>
           </w:pPr>
-          <w:hyperlink w:anchor="_Toc126166881" w:history="1">
+          <w:hyperlink w:anchor="_Toc126254670" w:history="1">
             <w:r>
               <w:rPr>
                 <w:rStyle w:val="Hyperlink"/>
                 <w:rFonts w:cstheme="minorHAnsi"/>
                 <w:noProof/>
               </w:rPr>
+              <w:t>Entscheid der Datenbank</w:t>
+            </w:r>
+            <w:r>
+              <w:rPr>
+                <w:noProof/>
+                <w:webHidden/>
+              </w:rPr>
+              <w:tab/>
+            </w:r>
+            <w:r>
+              <w:rPr>
+                <w:noProof/>
+                <w:webHidden/>
+              </w:rPr>
+              <w:fldChar w:fldCharType="begin"/>
+            </w:r>
+            <w:r>
+              <w:rPr>
+                <w:noProof/>
+                <w:webHidden/>
+              </w:rPr>
+              <w:instrText xml:space="preserve"> PAGEREF _Toc126254670 \h </w:instrText>
+            </w:r>
+            <w:r>
+              <w:rPr>
+                <w:noProof/>
+                <w:webHidden/>
+              </w:rPr>
+            </w:r>
+            <w:r>
+              <w:rPr>
+                <w:noProof/>
+                <w:webHidden/>
+              </w:rPr>
+              <w:fldChar w:fldCharType="separate"/>
+            </w:r>
+            <w:r>
+              <w:rPr>
+                <w:noProof/>
+                <w:webHidden/>
+              </w:rPr>
+              <w:t>9</w:t>
+            </w:r>
+            <w:r>
+              <w:rPr>
+                <w:noProof/>
+                <w:webHidden/>
+              </w:rPr>
+              <w:fldChar w:fldCharType="end"/>
+            </w:r>
+          </w:hyperlink>
+        </w:p>
+        <w:p>
+          <w:pPr>
+            <w:pStyle w:val="Verzeichnis2"/>
+            <w:tabs>
+              <w:tab w:val="right" w:leader="dot" w:pos="9062"/>
+            </w:tabs>
+            <w:rPr>
+              <w:rFonts w:eastAsiaTheme="minorEastAsia"/>
+              <w:noProof/>
+              <w:lang w:eastAsia="de-CH"/>
+            </w:rPr>
+          </w:pPr>
+          <w:hyperlink w:anchor="_Toc126254671" w:history="1">
+            <w:r>
+              <w:rPr>
+                <w:rStyle w:val="Hyperlink"/>
+                <w:rFonts w:cstheme="minorHAnsi"/>
+                <w:noProof/>
+              </w:rPr>
               <w:t>Entscheid der Datenbankschema</w:t>
             </w:r>
             <w:r>
@@ -5076,7 +5136,7 @@
                 <w:noProof/>
                 <w:webHidden/>
               </w:rPr>
-              <w:instrText xml:space="preserve"> PAGEREF _Toc126166881 \h </w:instrText>
+              <w:instrText xml:space="preserve"> PAGEREF _Toc126254671 \h </w:instrText>
             </w:r>
             <w:r>
               <w:rPr>
@@ -5119,7 +5179,7 @@
               <w:lang w:eastAsia="de-CH"/>
             </w:rPr>
           </w:pPr>
-          <w:hyperlink w:anchor="_Toc126166882" w:history="1">
+          <w:hyperlink w:anchor="_Toc126254672" w:history="1">
             <w:r>
               <w:rPr>
                 <w:rStyle w:val="Hyperlink"/>
@@ -5147,7 +5207,7 @@
                 <w:noProof/>
                 <w:webHidden/>
               </w:rPr>
-              <w:instrText xml:space="preserve"> PAGEREF _Toc126166882 \h </w:instrText>
+              <w:instrText xml:space="preserve"> PAGEREF _Toc126254672 \h </w:instrText>
             </w:r>
             <w:r>
               <w:rPr>
@@ -5190,7 +5250,7 @@
               <w:lang w:eastAsia="de-CH"/>
             </w:rPr>
           </w:pPr>
-          <w:hyperlink w:anchor="_Toc126166883" w:history="1">
+          <w:hyperlink w:anchor="_Toc126254673" w:history="1">
             <w:r>
               <w:rPr>
                 <w:rStyle w:val="Hyperlink"/>
@@ -5218,7 +5278,7 @@
                 <w:noProof/>
                 <w:webHidden/>
               </w:rPr>
-              <w:instrText xml:space="preserve"> PAGEREF _Toc126166883 \h </w:instrText>
+              <w:instrText xml:space="preserve"> PAGEREF _Toc126254673 \h </w:instrText>
             </w:r>
             <w:r>
               <w:rPr>
@@ -5261,13 +5321,12 @@
               <w:lang w:eastAsia="de-CH"/>
             </w:rPr>
           </w:pPr>
-          <w:hyperlink w:anchor="_Toc126166884" w:history="1">
+          <w:hyperlink w:anchor="_Toc126254674" w:history="1">
             <w:r>
               <w:rPr>
                 <w:rStyle w:val="Hyperlink"/>
                 <w:rFonts w:cstheme="minorHAnsi"/>
                 <w:noProof/>
-                <w:lang w:val="fr-CH"/>
               </w:rPr>
               <w:t xml:space="preserve">API </w:t>
             </w:r>
@@ -5299,7 +5358,7 @@
                 <w:noProof/>
                 <w:webHidden/>
               </w:rPr>
-              <w:instrText xml:space="preserve"> PAGEREF _Toc126166884 \h </w:instrText>
+              <w:instrText xml:space="preserve"> PAGEREF _Toc126254674 \h </w:instrText>
             </w:r>
             <w:r>
               <w:rPr>
@@ -5319,7 +5378,7 @@
                 <w:noProof/>
                 <w:webHidden/>
               </w:rPr>
-              <w:t>9</w:t>
+              <w:t>10</w:t>
             </w:r>
             <w:r>
               <w:rPr>
@@ -5342,13 +5401,12 @@
               <w:lang w:eastAsia="de-CH"/>
             </w:rPr>
           </w:pPr>
-          <w:hyperlink w:anchor="_Toc126166885" w:history="1">
+          <w:hyperlink w:anchor="_Toc126254675" w:history="1">
             <w:r>
               <w:rPr>
                 <w:rStyle w:val="Hyperlink"/>
                 <w:rFonts w:cstheme="minorHAnsi"/>
                 <w:noProof/>
-                <w:lang w:val="fr-CH"/>
               </w:rPr>
               <w:t xml:space="preserve">Migration der </w:t>
             </w:r>
@@ -5380,7 +5438,7 @@
                 <w:noProof/>
                 <w:webHidden/>
               </w:rPr>
-              <w:instrText xml:space="preserve"> PAGEREF _Toc126166885 \h </w:instrText>
+              <w:instrText xml:space="preserve"> PAGEREF _Toc126254675 \h </w:instrText>
             </w:r>
             <w:r>
               <w:rPr>
@@ -5423,7 +5481,7 @@
               <w:lang w:eastAsia="de-CH"/>
             </w:rPr>
           </w:pPr>
-          <w:hyperlink w:anchor="_Toc126166886" w:history="1">
+          <w:hyperlink w:anchor="_Toc126254676" w:history="1">
             <w:r>
               <w:rPr>
                 <w:rStyle w:val="Hyperlink"/>
@@ -5451,7 +5509,7 @@
                 <w:noProof/>
                 <w:webHidden/>
               </w:rPr>
-              <w:instrText xml:space="preserve"> PAGEREF _Toc126166886 \h </w:instrText>
+              <w:instrText xml:space="preserve"> PAGEREF _Toc126254676 \h </w:instrText>
             </w:r>
             <w:r>
               <w:rPr>
@@ -5494,7 +5552,7 @@
               <w:lang w:eastAsia="de-CH"/>
             </w:rPr>
           </w:pPr>
-          <w:hyperlink w:anchor="_Toc126166887" w:history="1">
+          <w:hyperlink w:anchor="_Toc126254677" w:history="1">
             <w:r>
               <w:rPr>
                 <w:rStyle w:val="Hyperlink"/>
@@ -5522,7 +5580,7 @@
                 <w:noProof/>
                 <w:webHidden/>
               </w:rPr>
-              <w:instrText xml:space="preserve"> PAGEREF _Toc126166887 \h </w:instrText>
+              <w:instrText xml:space="preserve"> PAGEREF _Toc126254677 \h </w:instrText>
             </w:r>
             <w:r>
               <w:rPr>
@@ -5542,7 +5600,7 @@
                 <w:noProof/>
                 <w:webHidden/>
               </w:rPr>
-              <w:t>10</w:t>
+              <w:t>11</w:t>
             </w:r>
             <w:r>
               <w:rPr>
@@ -5565,7 +5623,7 @@
               <w:lang w:eastAsia="de-CH"/>
             </w:rPr>
           </w:pPr>
-          <w:hyperlink w:anchor="_Toc126166888" w:history="1">
+          <w:hyperlink w:anchor="_Toc126254678" w:history="1">
             <w:r>
               <w:rPr>
                 <w:rStyle w:val="Hyperlink"/>
@@ -5593,7 +5651,7 @@
                 <w:noProof/>
                 <w:webHidden/>
               </w:rPr>
-              <w:instrText xml:space="preserve"> PAGEREF _Toc126166888 \h </w:instrText>
+              <w:instrText xml:space="preserve"> PAGEREF _Toc126254678 \h </w:instrText>
             </w:r>
             <w:r>
               <w:rPr>
@@ -5613,7 +5671,7 @@
                 <w:noProof/>
                 <w:webHidden/>
               </w:rPr>
-              <w:t>10</w:t>
+              <w:t>11</w:t>
             </w:r>
             <w:r>
               <w:rPr>
@@ -5636,7 +5694,7 @@
               <w:lang w:eastAsia="de-CH"/>
             </w:rPr>
           </w:pPr>
-          <w:hyperlink w:anchor="_Toc126166889" w:history="1">
+          <w:hyperlink w:anchor="_Toc126254679" w:history="1">
             <w:r>
               <w:rPr>
                 <w:rStyle w:val="Hyperlink"/>
@@ -5664,7 +5722,7 @@
                 <w:noProof/>
                 <w:webHidden/>
               </w:rPr>
-              <w:instrText xml:space="preserve"> PAGEREF _Toc126166889 \h </w:instrText>
+              <w:instrText xml:space="preserve"> PAGEREF _Toc126254679 \h </w:instrText>
             </w:r>
             <w:r>
               <w:rPr>
@@ -5684,7 +5742,7 @@
                 <w:noProof/>
                 <w:webHidden/>
               </w:rPr>
-              <w:t>10</w:t>
+              <w:t>11</w:t>
             </w:r>
             <w:r>
               <w:rPr>
@@ -5707,7 +5765,7 @@
               <w:lang w:eastAsia="de-CH"/>
             </w:rPr>
           </w:pPr>
-          <w:hyperlink w:anchor="_Toc126166890" w:history="1">
+          <w:hyperlink w:anchor="_Toc126254680" w:history="1">
             <w:r>
               <w:rPr>
                 <w:rStyle w:val="Hyperlink"/>
@@ -5735,7 +5793,7 @@
                 <w:noProof/>
                 <w:webHidden/>
               </w:rPr>
-              <w:instrText xml:space="preserve"> PAGEREF _Toc126166890 \h </w:instrText>
+              <w:instrText xml:space="preserve"> PAGEREF _Toc126254680 \h </w:instrText>
             </w:r>
             <w:r>
               <w:rPr>
@@ -5755,7 +5813,7 @@
                 <w:noProof/>
                 <w:webHidden/>
               </w:rPr>
-              <w:t>10</w:t>
+              <w:t>11</w:t>
             </w:r>
             <w:r>
               <w:rPr>
@@ -5778,7 +5836,7 @@
               <w:lang w:eastAsia="de-CH"/>
             </w:rPr>
           </w:pPr>
-          <w:hyperlink w:anchor="_Toc126166891" w:history="1">
+          <w:hyperlink w:anchor="_Toc126254681" w:history="1">
             <w:r>
               <w:rPr>
                 <w:rStyle w:val="Hyperlink"/>
@@ -5806,7 +5864,7 @@
                 <w:noProof/>
                 <w:webHidden/>
               </w:rPr>
-              <w:instrText xml:space="preserve"> PAGEREF _Toc126166891 \h </w:instrText>
+              <w:instrText xml:space="preserve"> PAGEREF _Toc126254681 \h </w:instrText>
             </w:r>
             <w:r>
               <w:rPr>
@@ -5849,7 +5907,7 @@
               <w:lang w:eastAsia="de-CH"/>
             </w:rPr>
           </w:pPr>
-          <w:hyperlink w:anchor="_Toc126166892" w:history="1">
+          <w:hyperlink w:anchor="_Toc126254682" w:history="1">
             <w:r>
               <w:rPr>
                 <w:rStyle w:val="Hyperlink"/>
@@ -5877,7 +5935,7 @@
                 <w:noProof/>
                 <w:webHidden/>
               </w:rPr>
-              <w:instrText xml:space="preserve"> PAGEREF _Toc126166892 \h </w:instrText>
+              <w:instrText xml:space="preserve"> PAGEREF _Toc126254682 \h </w:instrText>
             </w:r>
             <w:r>
               <w:rPr>
@@ -5920,7 +5978,7 @@
               <w:lang w:eastAsia="de-CH"/>
             </w:rPr>
           </w:pPr>
-          <w:hyperlink w:anchor="_Toc126166893" w:history="1">
+          <w:hyperlink w:anchor="_Toc126254683" w:history="1">
             <w:r>
               <w:rPr>
                 <w:rStyle w:val="Hyperlink"/>
@@ -5948,7 +6006,7 @@
                 <w:noProof/>
                 <w:webHidden/>
               </w:rPr>
-              <w:instrText xml:space="preserve"> PAGEREF _Toc126166893 \h </w:instrText>
+              <w:instrText xml:space="preserve"> PAGEREF _Toc126254683 \h </w:instrText>
             </w:r>
             <w:r>
               <w:rPr>
@@ -5991,7 +6049,7 @@
               <w:lang w:eastAsia="de-CH"/>
             </w:rPr>
           </w:pPr>
-          <w:hyperlink w:anchor="_Toc126166894" w:history="1">
+          <w:hyperlink w:anchor="_Toc126254684" w:history="1">
             <w:r>
               <w:rPr>
                 <w:rStyle w:val="Hyperlink"/>
@@ -6019,7 +6077,7 @@
                 <w:noProof/>
                 <w:webHidden/>
               </w:rPr>
-              <w:instrText xml:space="preserve"> PAGEREF _Toc126166894 \h </w:instrText>
+              <w:instrText xml:space="preserve"> PAGEREF _Toc126254684 \h </w:instrText>
             </w:r>
             <w:r>
               <w:rPr>
@@ -6062,7 +6120,7 @@
               <w:lang w:eastAsia="de-CH"/>
             </w:rPr>
           </w:pPr>
-          <w:hyperlink w:anchor="_Toc126166895" w:history="1">
+          <w:hyperlink w:anchor="_Toc126254685" w:history="1">
             <w:r>
               <w:rPr>
                 <w:rStyle w:val="Hyperlink"/>
@@ -6090,7 +6148,7 @@
                 <w:noProof/>
                 <w:webHidden/>
               </w:rPr>
-              <w:instrText xml:space="preserve"> PAGEREF _Toc126166895 \h </w:instrText>
+              <w:instrText xml:space="preserve"> PAGEREF _Toc126254685 \h </w:instrText>
             </w:r>
             <w:r>
               <w:rPr>
@@ -6110,7 +6168,7 @@
                 <w:noProof/>
                 <w:webHidden/>
               </w:rPr>
-              <w:t>11</w:t>
+              <w:t>12</w:t>
             </w:r>
             <w:r>
               <w:rPr>
@@ -6133,7 +6191,7 @@
               <w:lang w:eastAsia="de-CH"/>
             </w:rPr>
           </w:pPr>
-          <w:hyperlink w:anchor="_Toc126166896" w:history="1">
+          <w:hyperlink w:anchor="_Toc126254686" w:history="1">
             <w:r>
               <w:rPr>
                 <w:rStyle w:val="Hyperlink"/>
@@ -6161,7 +6219,7 @@
                 <w:noProof/>
                 <w:webHidden/>
               </w:rPr>
-              <w:instrText xml:space="preserve"> PAGEREF _Toc126166896 \h </w:instrText>
+              <w:instrText xml:space="preserve"> PAGEREF _Toc126254686 \h </w:instrText>
             </w:r>
             <w:r>
               <w:rPr>
@@ -6181,7 +6239,7 @@
                 <w:noProof/>
                 <w:webHidden/>
               </w:rPr>
-              <w:t>11</w:t>
+              <w:t>12</w:t>
             </w:r>
             <w:r>
               <w:rPr>
@@ -6204,7 +6262,7 @@
               <w:lang w:eastAsia="de-CH"/>
             </w:rPr>
           </w:pPr>
-          <w:hyperlink w:anchor="_Toc126166897" w:history="1">
+          <w:hyperlink w:anchor="_Toc126254687" w:history="1">
             <w:r>
               <w:rPr>
                 <w:rStyle w:val="Hyperlink"/>
@@ -6232,7 +6290,7 @@
                 <w:noProof/>
                 <w:webHidden/>
               </w:rPr>
-              <w:instrText xml:space="preserve"> PAGEREF _Toc126166897 \h </w:instrText>
+              <w:instrText xml:space="preserve"> PAGEREF _Toc126254687 \h </w:instrText>
             </w:r>
             <w:r>
               <w:rPr>
@@ -6252,7 +6310,7 @@
                 <w:noProof/>
                 <w:webHidden/>
               </w:rPr>
-              <w:t>11</w:t>
+              <w:t>12</w:t>
             </w:r>
             <w:r>
               <w:rPr>
@@ -6275,7 +6333,7 @@
               <w:lang w:eastAsia="de-CH"/>
             </w:rPr>
           </w:pPr>
-          <w:hyperlink w:anchor="_Toc126166898" w:history="1">
+          <w:hyperlink w:anchor="_Toc126254688" w:history="1">
             <w:r>
               <w:rPr>
                 <w:rStyle w:val="Hyperlink"/>
@@ -6303,7 +6361,7 @@
                 <w:noProof/>
                 <w:webHidden/>
               </w:rPr>
-              <w:instrText xml:space="preserve"> PAGEREF _Toc126166898 \h </w:instrText>
+              <w:instrText xml:space="preserve"> PAGEREF _Toc126254688 \h </w:instrText>
             </w:r>
             <w:r>
               <w:rPr>
@@ -6346,7 +6404,7 @@
               <w:lang w:eastAsia="de-CH"/>
             </w:rPr>
           </w:pPr>
-          <w:hyperlink w:anchor="_Toc126166899" w:history="1">
+          <w:hyperlink w:anchor="_Toc126254689" w:history="1">
             <w:r>
               <w:rPr>
                 <w:rStyle w:val="Hyperlink"/>
@@ -6374,7 +6432,7 @@
                 <w:noProof/>
                 <w:webHidden/>
               </w:rPr>
-              <w:instrText xml:space="preserve"> PAGEREF _Toc126166899 \h </w:instrText>
+              <w:instrText xml:space="preserve"> PAGEREF _Toc126254689 \h </w:instrText>
             </w:r>
             <w:r>
               <w:rPr>
@@ -6417,7 +6475,7 @@
               <w:lang w:eastAsia="de-CH"/>
             </w:rPr>
           </w:pPr>
-          <w:hyperlink w:anchor="_Toc126166900" w:history="1">
+          <w:hyperlink w:anchor="_Toc126254690" w:history="1">
             <w:r>
               <w:rPr>
                 <w:rStyle w:val="Hyperlink"/>
@@ -6445,7 +6503,7 @@
                 <w:noProof/>
                 <w:webHidden/>
               </w:rPr>
-              <w:instrText xml:space="preserve"> PAGEREF _Toc126166900 \h </w:instrText>
+              <w:instrText xml:space="preserve"> PAGEREF _Toc126254690 \h </w:instrText>
             </w:r>
             <w:r>
               <w:rPr>
@@ -6488,7 +6546,7 @@
               <w:lang w:eastAsia="de-CH"/>
             </w:rPr>
           </w:pPr>
-          <w:hyperlink w:anchor="_Toc126166901" w:history="1">
+          <w:hyperlink w:anchor="_Toc126254691" w:history="1">
             <w:r>
               <w:rPr>
                 <w:rStyle w:val="Hyperlink"/>
@@ -6516,7 +6574,7 @@
                 <w:noProof/>
                 <w:webHidden/>
               </w:rPr>
-              <w:instrText xml:space="preserve"> PAGEREF _Toc126166901 \h </w:instrText>
+              <w:instrText xml:space="preserve"> PAGEREF _Toc126254691 \h </w:instrText>
             </w:r>
             <w:r>
               <w:rPr>
@@ -6559,7 +6617,7 @@
               <w:lang w:eastAsia="de-CH"/>
             </w:rPr>
           </w:pPr>
-          <w:hyperlink w:anchor="_Toc126166902" w:history="1">
+          <w:hyperlink w:anchor="_Toc126254692" w:history="1">
             <w:r>
               <w:rPr>
                 <w:rStyle w:val="Hyperlink"/>
@@ -6587,7 +6645,7 @@
                 <w:noProof/>
                 <w:webHidden/>
               </w:rPr>
-              <w:instrText xml:space="preserve"> PAGEREF _Toc126166902 \h </w:instrText>
+              <w:instrText xml:space="preserve"> PAGEREF _Toc126254692 \h </w:instrText>
             </w:r>
             <w:r>
               <w:rPr>
@@ -6630,7 +6688,7 @@
               <w:lang w:eastAsia="de-CH"/>
             </w:rPr>
           </w:pPr>
-          <w:hyperlink w:anchor="_Toc126166903" w:history="1">
+          <w:hyperlink w:anchor="_Toc126254693" w:history="1">
             <w:r>
               <w:rPr>
                 <w:rStyle w:val="Hyperlink"/>
@@ -6658,7 +6716,7 @@
                 <w:noProof/>
                 <w:webHidden/>
               </w:rPr>
-              <w:instrText xml:space="preserve"> PAGEREF _Toc126166903 \h </w:instrText>
+              <w:instrText xml:space="preserve"> PAGEREF _Toc126254693 \h </w:instrText>
             </w:r>
             <w:r>
               <w:rPr>
@@ -6701,7 +6759,7 @@
               <w:lang w:eastAsia="de-CH"/>
             </w:rPr>
           </w:pPr>
-          <w:hyperlink w:anchor="_Toc126166904" w:history="1">
+          <w:hyperlink w:anchor="_Toc126254694" w:history="1">
             <w:r>
               <w:rPr>
                 <w:rStyle w:val="Hyperlink"/>
@@ -6729,7 +6787,7 @@
                 <w:noProof/>
                 <w:webHidden/>
               </w:rPr>
-              <w:instrText xml:space="preserve"> PAGEREF _Toc126166904 \h </w:instrText>
+              <w:instrText xml:space="preserve"> PAGEREF _Toc126254694 \h </w:instrText>
             </w:r>
             <w:r>
               <w:rPr>
@@ -6772,7 +6830,7 @@
               <w:lang w:eastAsia="de-CH"/>
             </w:rPr>
           </w:pPr>
-          <w:hyperlink w:anchor="_Toc126166905" w:history="1">
+          <w:hyperlink w:anchor="_Toc126254695" w:history="1">
             <w:r>
               <w:rPr>
                 <w:rStyle w:val="Hyperlink"/>
@@ -6800,7 +6858,7 @@
                 <w:noProof/>
                 <w:webHidden/>
               </w:rPr>
-              <w:instrText xml:space="preserve"> PAGEREF _Toc126166905 \h </w:instrText>
+              <w:instrText xml:space="preserve"> PAGEREF _Toc126254695 \h </w:instrText>
             </w:r>
             <w:r>
               <w:rPr>
@@ -6843,7 +6901,7 @@
               <w:lang w:eastAsia="de-CH"/>
             </w:rPr>
           </w:pPr>
-          <w:hyperlink w:anchor="_Toc126166906" w:history="1">
+          <w:hyperlink w:anchor="_Toc126254696" w:history="1">
             <w:r>
               <w:rPr>
                 <w:rStyle w:val="Hyperlink"/>
@@ -6871,7 +6929,7 @@
                 <w:noProof/>
                 <w:webHidden/>
               </w:rPr>
-              <w:instrText xml:space="preserve"> PAGEREF _Toc126166906 \h </w:instrText>
+              <w:instrText xml:space="preserve"> PAGEREF _Toc126254696 \h </w:instrText>
             </w:r>
             <w:r>
               <w:rPr>
@@ -6914,7 +6972,7 @@
               <w:lang w:eastAsia="de-CH"/>
             </w:rPr>
           </w:pPr>
-          <w:hyperlink w:anchor="_Toc126166907" w:history="1">
+          <w:hyperlink w:anchor="_Toc126254697" w:history="1">
             <w:r>
               <w:rPr>
                 <w:rStyle w:val="Hyperlink"/>
@@ -6942,7 +7000,7 @@
                 <w:noProof/>
                 <w:webHidden/>
               </w:rPr>
-              <w:instrText xml:space="preserve"> PAGEREF _Toc126166907 \h </w:instrText>
+              <w:instrText xml:space="preserve"> PAGEREF _Toc126254697 \h </w:instrText>
             </w:r>
             <w:r>
               <w:rPr>
@@ -6985,7 +7043,7 @@
               <w:lang w:eastAsia="de-CH"/>
             </w:rPr>
           </w:pPr>
-          <w:hyperlink w:anchor="_Toc126166908" w:history="1">
+          <w:hyperlink w:anchor="_Toc126254698" w:history="1">
             <w:r>
               <w:rPr>
                 <w:rStyle w:val="Hyperlink"/>
@@ -7013,7 +7071,7 @@
                 <w:noProof/>
                 <w:webHidden/>
               </w:rPr>
-              <w:instrText xml:space="preserve"> PAGEREF _Toc126166908 \h </w:instrText>
+              <w:instrText xml:space="preserve"> PAGEREF _Toc126254698 \h </w:instrText>
             </w:r>
             <w:r>
               <w:rPr>
@@ -7056,7 +7114,7 @@
               <w:lang w:eastAsia="de-CH"/>
             </w:rPr>
           </w:pPr>
-          <w:hyperlink w:anchor="_Toc126166909" w:history="1">
+          <w:hyperlink w:anchor="_Toc126254699" w:history="1">
             <w:r>
               <w:rPr>
                 <w:rStyle w:val="Hyperlink"/>
@@ -7084,7 +7142,7 @@
                 <w:noProof/>
                 <w:webHidden/>
               </w:rPr>
-              <w:instrText xml:space="preserve"> PAGEREF _Toc126166909 \h </w:instrText>
+              <w:instrText xml:space="preserve"> PAGEREF _Toc126254699 \h </w:instrText>
             </w:r>
             <w:r>
               <w:rPr>
@@ -7127,7 +7185,7 @@
               <w:lang w:eastAsia="de-CH"/>
             </w:rPr>
           </w:pPr>
-          <w:hyperlink w:anchor="_Toc126166910" w:history="1">
+          <w:hyperlink w:anchor="_Toc126254700" w:history="1">
             <w:r>
               <w:rPr>
                 <w:rStyle w:val="Hyperlink"/>
@@ -7155,7 +7213,7 @@
                 <w:noProof/>
                 <w:webHidden/>
               </w:rPr>
-              <w:instrText xml:space="preserve"> PAGEREF _Toc126166910 \h </w:instrText>
+              <w:instrText xml:space="preserve"> PAGEREF _Toc126254700 \h </w:instrText>
             </w:r>
             <w:r>
               <w:rPr>
@@ -7198,7 +7256,7 @@
               <w:lang w:eastAsia="de-CH"/>
             </w:rPr>
           </w:pPr>
-          <w:hyperlink w:anchor="_Toc126166911" w:history="1">
+          <w:hyperlink w:anchor="_Toc126254701" w:history="1">
             <w:r>
               <w:rPr>
                 <w:rStyle w:val="Hyperlink"/>
@@ -7226,7 +7284,7 @@
                 <w:noProof/>
                 <w:webHidden/>
               </w:rPr>
-              <w:instrText xml:space="preserve"> PAGEREF _Toc126166911 \h </w:instrText>
+              <w:instrText xml:space="preserve"> PAGEREF _Toc126254701 \h </w:instrText>
             </w:r>
             <w:r>
               <w:rPr>
@@ -7269,7 +7327,7 @@
               <w:lang w:eastAsia="de-CH"/>
             </w:rPr>
           </w:pPr>
-          <w:hyperlink w:anchor="_Toc126166912" w:history="1">
+          <w:hyperlink w:anchor="_Toc126254702" w:history="1">
             <w:r>
               <w:rPr>
                 <w:rStyle w:val="Hyperlink"/>
@@ -7297,7 +7355,7 @@
                 <w:noProof/>
                 <w:webHidden/>
               </w:rPr>
-              <w:instrText xml:space="preserve"> PAGEREF _Toc126166912 \h </w:instrText>
+              <w:instrText xml:space="preserve"> PAGEREF _Toc126254702 \h </w:instrText>
             </w:r>
             <w:r>
               <w:rPr>
@@ -7340,7 +7398,7 @@
               <w:lang w:eastAsia="de-CH"/>
             </w:rPr>
           </w:pPr>
-          <w:hyperlink w:anchor="_Toc126166913" w:history="1">
+          <w:hyperlink w:anchor="_Toc126254703" w:history="1">
             <w:r>
               <w:rPr>
                 <w:rStyle w:val="Hyperlink"/>
@@ -7368,7 +7426,7 @@
                 <w:noProof/>
                 <w:webHidden/>
               </w:rPr>
-              <w:instrText xml:space="preserve"> PAGEREF _Toc126166913 \h </w:instrText>
+              <w:instrText xml:space="preserve"> PAGEREF _Toc126254703 \h </w:instrText>
             </w:r>
             <w:r>
               <w:rPr>
@@ -7411,7 +7469,7 @@
               <w:lang w:eastAsia="de-CH"/>
             </w:rPr>
           </w:pPr>
-          <w:hyperlink w:anchor="_Toc126166914" w:history="1">
+          <w:hyperlink w:anchor="_Toc126254704" w:history="1">
             <w:r>
               <w:rPr>
                 <w:rStyle w:val="Hyperlink"/>
@@ -7439,7 +7497,7 @@
                 <w:noProof/>
                 <w:webHidden/>
               </w:rPr>
-              <w:instrText xml:space="preserve"> PAGEREF _Toc126166914 \h </w:instrText>
+              <w:instrText xml:space="preserve"> PAGEREF _Toc126254704 \h </w:instrText>
             </w:r>
             <w:r>
               <w:rPr>
@@ -7482,7 +7540,7 @@
               <w:lang w:eastAsia="de-CH"/>
             </w:rPr>
           </w:pPr>
-          <w:hyperlink w:anchor="_Toc126166915" w:history="1">
+          <w:hyperlink w:anchor="_Toc126254705" w:history="1">
             <w:r>
               <w:rPr>
                 <w:rStyle w:val="Hyperlink"/>
@@ -7510,7 +7568,7 @@
                 <w:noProof/>
                 <w:webHidden/>
               </w:rPr>
-              <w:instrText xml:space="preserve"> PAGEREF _Toc126166915 \h </w:instrText>
+              <w:instrText xml:space="preserve"> PAGEREF _Toc126254705 \h </w:instrText>
             </w:r>
             <w:r>
               <w:rPr>
@@ -8576,7 +8634,7 @@
           <w:rFonts w:asciiTheme="minorHAnsi" w:hAnsiTheme="minorHAnsi" w:cstheme="minorHAnsi"/>
         </w:rPr>
       </w:pPr>
-      <w:bookmarkStart w:id="0" w:name="_Toc126166869"/>
+      <w:bookmarkStart w:id="0" w:name="_Toc126254658"/>
       <w:r>
         <w:rPr>
           <w:rFonts w:asciiTheme="minorHAnsi" w:hAnsiTheme="minorHAnsi" w:cstheme="minorHAnsi"/>
@@ -8994,25 +9052,7 @@
         <w:rPr>
           <w:rFonts w:cstheme="minorHAnsi"/>
         </w:rPr>
-        <w:t>Bestehende Serviceaufträge mutieren. Dazu stehen folgende Stat</w:t>
-      </w:r>
-      <w:r>
-        <w:rPr>
-          <w:rFonts w:cstheme="minorHAnsi"/>
-        </w:rPr>
-        <w:t>us</w:t>
-      </w:r>
-      <w:r>
-        <w:rPr>
-          <w:rFonts w:cstheme="minorHAnsi"/>
-        </w:rPr>
-        <w:t xml:space="preserve"> zu Verfügung: Offen,</w:t>
-      </w:r>
-      <w:r>
-        <w:rPr>
-          <w:rFonts w:cstheme="minorHAnsi"/>
-        </w:rPr>
-        <w:t xml:space="preserve"> </w:t>
+        <w:t xml:space="preserve">Bestehende Serviceaufträge mutieren. Dazu stehen folgende Status zu Verfügung: Offen, </w:t>
       </w:r>
       <w:proofErr w:type="spellStart"/>
       <w:r>
@@ -9057,31 +9097,7 @@
         <w:rPr>
           <w:rFonts w:cstheme="minorHAnsi"/>
         </w:rPr>
-        <w:t>Die Informationen zur Online-Anmeldung, welche bereits realisiert wurde, müssen ggf. bei Bedarf</w:t>
-      </w:r>
-      <w:r>
-        <w:rPr>
-          <w:rFonts w:cstheme="minorHAnsi"/>
-        </w:rPr>
-        <w:t xml:space="preserve"> </w:t>
-      </w:r>
-      <w:r>
-        <w:rPr>
-          <w:rFonts w:cstheme="minorHAnsi"/>
-        </w:rPr>
-        <w:t>wie</w:t>
-      </w:r>
-      <w:r>
-        <w:rPr>
-          <w:rFonts w:cstheme="minorHAnsi"/>
-        </w:rPr>
-        <w:t xml:space="preserve"> </w:t>
-      </w:r>
-      <w:r>
-        <w:rPr>
-          <w:rFonts w:cstheme="minorHAnsi"/>
-        </w:rPr>
-        <w:t>folgt ergänzt werden.</w:t>
+        <w:t>Die Informationen zur Online-Anmeldung, welche bereits realisiert wurde, müssen ggf. bei Bedarf wie folgt ergänzt werden.</w:t>
       </w:r>
     </w:p>
     <w:p>
@@ -9224,14 +9240,7 @@
           <w:rFonts w:cstheme="minorHAnsi"/>
           <w:lang w:val="fr-CH"/>
         </w:rPr>
-        <w:t>Grosse</w:t>
-      </w:r>
-      <w:r>
-        <w:rPr>
-          <w:rFonts w:cstheme="minorHAnsi"/>
-          <w:lang w:val="fr-CH"/>
-        </w:rPr>
-        <w:t xml:space="preserve"> Service</w:t>
+        <w:t>Grosse Service</w:t>
       </w:r>
     </w:p>
     <w:p>
@@ -9251,14 +9260,7 @@
           <w:rFonts w:cstheme="minorHAnsi"/>
           <w:lang w:val="fr-CH"/>
         </w:rPr>
-        <w:t>Renn ski</w:t>
-      </w:r>
-      <w:r>
-        <w:rPr>
-          <w:rFonts w:cstheme="minorHAnsi"/>
-          <w:lang w:val="fr-CH"/>
-        </w:rPr>
-        <w:t>-Service</w:t>
+        <w:t>Renn ski-Service</w:t>
       </w:r>
     </w:p>
     <w:p>
@@ -9335,7 +9337,7 @@
           <w:rFonts w:asciiTheme="minorHAnsi" w:hAnsiTheme="minorHAnsi" w:cstheme="minorHAnsi"/>
         </w:rPr>
       </w:pPr>
-      <w:bookmarkStart w:id="1" w:name="_Toc126166870"/>
+      <w:bookmarkStart w:id="1" w:name="_Toc126254659"/>
       <w:r>
         <w:rPr>
           <w:rFonts w:asciiTheme="minorHAnsi" w:hAnsiTheme="minorHAnsi" w:cstheme="minorHAnsi"/>
@@ -9381,7 +9383,7 @@
         <w:rPr>
           <w:rFonts w:cstheme="minorHAnsi"/>
         </w:rPr>
-        <w:t>Als Texteditor habe ich Visual Studio Code genutzt und das ASP.NET MC Webframework implementiert. Die Verbindung mit der Datenbank wurde mithilfe von MongoDB realisiert. POSTMAN wurde verwendet, um die APIs zu entwerfen, erstellen, testen und iterieren. Um das Projekt zu verwalten, wurde ein GitHub-Repository erstellt und täglich alle Änderungen am Projekt hochgeladen.</w:t>
+        <w:t>Als Texteditor habe ich Visual Studio Code genutzt und das ASP.NET Webframework implementiert. Die Verbindung mit der Datenbank wurde mithilfe von MongoDB realisiert. POSTMAN wurde verwendet, um die APIs zu entwerfen, erstellen, testen und iterieren. Um das Projekt zu verwalten, wurde ein GitHub-Repository erstellt und täglich alle Änderungen am Projekt hochgeladen.</w:t>
       </w:r>
     </w:p>
     <w:p>
@@ -9553,7 +9555,7 @@
           <w:rFonts w:asciiTheme="minorHAnsi" w:hAnsiTheme="minorHAnsi" w:cstheme="minorHAnsi"/>
         </w:rPr>
       </w:pPr>
-      <w:bookmarkStart w:id="2" w:name="_Toc126166871"/>
+      <w:bookmarkStart w:id="2" w:name="_Toc126254660"/>
       <w:r>
         <w:rPr>
           <w:rFonts w:asciiTheme="minorHAnsi" w:hAnsiTheme="minorHAnsi" w:cstheme="minorHAnsi"/>
@@ -9590,7 +9592,7 @@
           <w:rFonts w:asciiTheme="minorHAnsi" w:hAnsiTheme="minorHAnsi" w:cstheme="minorHAnsi"/>
         </w:rPr>
       </w:pPr>
-      <w:bookmarkStart w:id="3" w:name="_Toc126166872"/>
+      <w:bookmarkStart w:id="3" w:name="_Toc126254661"/>
       <w:r>
         <w:rPr>
           <w:rFonts w:asciiTheme="minorHAnsi" w:hAnsiTheme="minorHAnsi" w:cstheme="minorHAnsi"/>
@@ -9611,7 +9613,7 @@
           <w:rFonts w:asciiTheme="minorHAnsi" w:hAnsiTheme="minorHAnsi" w:cstheme="minorHAnsi"/>
         </w:rPr>
       </w:pPr>
-      <w:bookmarkStart w:id="4" w:name="_Toc126166873"/>
+      <w:bookmarkStart w:id="4" w:name="_Toc126254662"/>
       <w:r>
         <w:rPr>
           <w:rFonts w:asciiTheme="minorHAnsi" w:hAnsiTheme="minorHAnsi" w:cstheme="minorHAnsi"/>
@@ -9651,7 +9653,7 @@
           <w:rFonts w:asciiTheme="minorHAnsi" w:hAnsiTheme="minorHAnsi" w:cstheme="minorHAnsi"/>
         </w:rPr>
       </w:pPr>
-      <w:bookmarkStart w:id="5" w:name="_Toc126166874"/>
+      <w:bookmarkStart w:id="5" w:name="_Toc126254663"/>
       <w:r>
         <w:rPr>
           <w:rFonts w:asciiTheme="minorHAnsi" w:hAnsiTheme="minorHAnsi" w:cstheme="minorHAnsi"/>
@@ -9669,15 +9671,20 @@
       <w:r>
         <w:rPr>
           <w:rFonts w:cstheme="minorHAnsi"/>
-          <w:highlight w:val="green"/>
-        </w:rPr>
-        <w:t>Ich habe hin und wider mir fragen aufgeschrieben wen ich nicht bei meiner Recherchen weitergekommen bin. Und habe diese Fragen entweder aufbewahrt und weiter recherchiert (gewisse fragen haben sich von alleine erklärt) und gewisse fragen musste ich entweder der Lehrer fragen und jemand aus der Klasse.</w:t>
-      </w:r>
-      <w:r>
-        <w:rPr>
-          <w:rFonts w:cstheme="minorHAnsi"/>
-        </w:rPr>
-        <w:t xml:space="preserve"> </w:t>
+        </w:rPr>
+        <w:t xml:space="preserve">Ich habe bei meiner Recherche immer wieder Fragen notiert, wenn ich nicht weitergekommen bin. Diese Fragen habe ich entweder aufbewahrt und weiter erforscht (einige haben sich von selbst geklärt), oder ich musste sie </w:t>
+      </w:r>
+      <w:r>
+        <w:rPr>
+          <w:rFonts w:cstheme="minorHAnsi"/>
+        </w:rPr>
+        <w:t>meinem</w:t>
+      </w:r>
+      <w:r>
+        <w:rPr>
+          <w:rFonts w:cstheme="minorHAnsi"/>
+        </w:rPr>
+        <w:t xml:space="preserve"> Lehrer oder einer Klassenkamerad stellen. </w:t>
       </w:r>
     </w:p>
     <w:p>
@@ -9857,13 +9864,7 @@
         <w:rPr>
           <w:rFonts w:cstheme="minorHAnsi"/>
         </w:rPr>
-        <w:t>embedde</w:t>
-      </w:r>
-      <w:r>
-        <w:rPr>
-          <w:rFonts w:cstheme="minorHAnsi"/>
-        </w:rPr>
-        <w:t>n</w:t>
+        <w:t>embedden</w:t>
       </w:r>
       <w:proofErr w:type="spellEnd"/>
       <w:r>
@@ -9914,65 +9915,14 @@
       <w:pPr>
         <w:rPr>
           <w:rFonts w:cstheme="minorHAnsi"/>
-          <w:highlight w:val="green"/>
-        </w:rPr>
-      </w:pPr>
-      <w:r>
-        <w:rPr>
-          <w:rFonts w:cstheme="minorHAnsi"/>
-          <w:highlight w:val="green"/>
-        </w:rPr>
-        <w:t>Nachdem die vorhandenen Unklarheiten geklärt waren, inspizierte ich mich noch zusätzlich im Internet, um die im Arbeitsauftrag beschriebenen Schritte zur ermöglichen.</w:t>
-      </w:r>
-    </w:p>
-    <w:p>
-      <w:pPr>
-        <w:rPr>
-          <w:rFonts w:cstheme="minorHAnsi"/>
-        </w:rPr>
-      </w:pPr>
-      <w:r>
-        <w:rPr>
-          <w:rFonts w:cstheme="minorHAnsi"/>
-          <w:highlight w:val="green"/>
-        </w:rPr>
-        <w:t>Weiter haben wir in diesem Modul verschiedene Tools</w:t>
-      </w:r>
-      <w:r>
-        <w:rPr>
-          <w:rFonts w:cstheme="minorHAnsi"/>
-          <w:highlight w:val="green"/>
-        </w:rPr>
-        <w:t xml:space="preserve"> </w:t>
-      </w:r>
-      <w:r>
-        <w:rPr>
-          <w:rFonts w:cstheme="minorHAnsi"/>
-          <w:highlight w:val="green"/>
-        </w:rPr>
-        <w:t>und</w:t>
-      </w:r>
-      <w:r>
-        <w:rPr>
-          <w:rFonts w:cstheme="minorHAnsi"/>
-          <w:highlight w:val="green"/>
-        </w:rPr>
-        <w:t xml:space="preserve"> Möglichkeiten gelernt, </w:t>
-      </w:r>
-      <w:r>
-        <w:rPr>
-          <w:rFonts w:cstheme="minorHAnsi"/>
-          <w:highlight w:val="green"/>
-        </w:rPr>
-        <w:t>um die Daten zu Transportieren von einer Datenbank zu eine Andere oder wie man ein Backup durchführen kann.</w:t>
-      </w:r>
-    </w:p>
-    <w:p>
-      <w:pPr>
-        <w:rPr>
-          <w:rFonts w:cstheme="minorHAnsi"/>
-        </w:rPr>
-      </w:pPr>
+        </w:rPr>
+      </w:pPr>
+      <w:r>
+        <w:rPr>
+          <w:rFonts w:cstheme="minorHAnsi"/>
+        </w:rPr>
+        <w:t>Nachdem die Unklarheiten ausgeräumt waren, habe ich mich weiter im Internet informiert, um die im Arbeitsauftrag beschriebenen Schritte ausführen zu können. In diesem Modul haben wir auch verschiedene Tools und Methoden kennengelernt, um Daten von einer Datenbank zu einer anderen zu übertragen oder ein Backup durchzuführen.</w:t>
+      </w:r>
       <w:r>
         <w:rPr>
           <w:rFonts w:cstheme="minorHAnsi"/>
@@ -9987,7 +9937,7 @@
           <w:rFonts w:asciiTheme="minorHAnsi" w:hAnsiTheme="minorHAnsi" w:cstheme="minorHAnsi"/>
         </w:rPr>
       </w:pPr>
-      <w:bookmarkStart w:id="6" w:name="_Toc126166875"/>
+      <w:bookmarkStart w:id="6" w:name="_Toc126254664"/>
       <w:r>
         <w:rPr>
           <w:rFonts w:asciiTheme="minorHAnsi" w:hAnsiTheme="minorHAnsi" w:cstheme="minorHAnsi"/>
@@ -10007,19 +9957,7 @@
         <w:rPr>
           <w:rFonts w:cstheme="minorHAnsi"/>
         </w:rPr>
-        <w:t xml:space="preserve">Als </w:t>
-      </w:r>
-      <w:r>
-        <w:rPr>
-          <w:rFonts w:cstheme="minorHAnsi"/>
-        </w:rPr>
-        <w:t>Erstes</w:t>
-      </w:r>
-      <w:r>
-        <w:rPr>
-          <w:rFonts w:cstheme="minorHAnsi"/>
-        </w:rPr>
-        <w:t xml:space="preserve"> in der Planungsphase habe ich zeitliche Schätzungen für jeden Teil des Projekts vorgenommen und einen Zeitplan erstellt. Dadurch war es möglich, einen konkreten Plan für die API aufzustellen, indem ich das passende Schema ausgewählt habe.</w:t>
+        <w:t>Als Erstes in der Planungsphase habe ich zeitliche Schätzungen für jeden Teil des Projekts vorgenommen und einen Zeitplan erstellt. Dadurch war es möglich, einen konkreten Plan für die API aufzustellen, indem ich das passende Schema ausgewählt habe.</w:t>
       </w:r>
     </w:p>
     <w:p>
@@ -10029,7 +9967,7 @@
           <w:rFonts w:asciiTheme="minorHAnsi" w:hAnsiTheme="minorHAnsi" w:cstheme="minorHAnsi"/>
         </w:rPr>
       </w:pPr>
-      <w:bookmarkStart w:id="7" w:name="_Toc126166876"/>
+      <w:bookmarkStart w:id="7" w:name="_Toc126254665"/>
       <w:r>
         <w:rPr>
           <w:rFonts w:asciiTheme="minorHAnsi" w:hAnsiTheme="minorHAnsi" w:cstheme="minorHAnsi"/>
@@ -10076,19 +10014,7 @@
         <w:rPr>
           <w:rFonts w:cstheme="minorHAnsi"/>
         </w:rPr>
-        <w:t xml:space="preserve"> einen Ablaufplan erstellt. Dieser GANT- und PSP-Plan sollte mir helfen, meine Arbeitspakete im Blick zu behalten und stets zu wissen, welche Aufgaben als Nächstes anstehen. Obwohl es mir nicht immer gelungen ist, exakt nach Plan zu arbeiten, habe ich den Zeitrahmen im Gro</w:t>
-      </w:r>
-      <w:r>
-        <w:rPr>
-          <w:rFonts w:cstheme="minorHAnsi"/>
-        </w:rPr>
-        <w:t>ss</w:t>
-      </w:r>
-      <w:r>
-        <w:rPr>
-          <w:rFonts w:cstheme="minorHAnsi"/>
-        </w:rPr>
-        <w:t>en und Ganzen eingehalten.</w:t>
+        <w:t xml:space="preserve"> einen Ablaufplan erstellt. Dieser GANT- und PSP-Plan sollte mir helfen, meine Arbeitspakete im Blick zu behalten und stets zu wissen, welche Aufgaben als Nächstes anstehen. Obwohl es mir nicht immer gelungen ist, exakt nach Plan zu arbeiten, habe ich den Zeitrahmen im Grossen und Ganzen eingehalten.</w:t>
       </w:r>
     </w:p>
     <w:p>
@@ -10267,19 +10193,26 @@
           <w:rFonts w:asciiTheme="minorHAnsi" w:hAnsiTheme="minorHAnsi" w:cstheme="minorHAnsi"/>
         </w:rPr>
       </w:pPr>
-      <w:bookmarkStart w:id="11" w:name="_Toc126166877"/>
+      <w:bookmarkStart w:id="11" w:name="_Toc126254666"/>
+      <w:proofErr w:type="spellStart"/>
       <w:r>
         <w:rPr>
           <w:rFonts w:asciiTheme="minorHAnsi" w:hAnsiTheme="minorHAnsi" w:cstheme="minorHAnsi"/>
-          <w:lang w:val="nl-NL"/>
         </w:rPr>
         <w:lastRenderedPageBreak/>
-        <w:t xml:space="preserve">Databank </w:t>
-      </w:r>
+        <w:t>Databank</w:t>
+      </w:r>
+      <w:proofErr w:type="spellEnd"/>
       <w:r>
         <w:rPr>
           <w:rFonts w:asciiTheme="minorHAnsi" w:hAnsiTheme="minorHAnsi" w:cstheme="minorHAnsi"/>
         </w:rPr>
+        <w:t xml:space="preserve"> </w:t>
+      </w:r>
+      <w:r>
+        <w:rPr>
+          <w:rFonts w:asciiTheme="minorHAnsi" w:hAnsiTheme="minorHAnsi" w:cstheme="minorHAnsi"/>
+        </w:rPr>
         <w:t>Aufbau</w:t>
       </w:r>
       <w:bookmarkEnd w:id="11"/>
@@ -10307,19 +10240,7 @@
         <w:rPr>
           <w:rFonts w:cstheme="minorHAnsi"/>
         </w:rPr>
-        <w:t>Au</w:t>
-      </w:r>
-      <w:r>
-        <w:rPr>
-          <w:rFonts w:cstheme="minorHAnsi"/>
-        </w:rPr>
-        <w:t>ss</w:t>
-      </w:r>
-      <w:r>
-        <w:rPr>
-          <w:rFonts w:cstheme="minorHAnsi"/>
-        </w:rPr>
-        <w:t xml:space="preserve">erdem habe ich das Zugriffs- und Validierungskonzept bestimmt, darunter die Definition von Pflichtfeldern, </w:t>
+        <w:t xml:space="preserve">Ausserdem habe ich das Zugriffs- und Validierungskonzept bestimmt, darunter die Definition von Pflichtfeldern, </w:t>
       </w:r>
       <w:proofErr w:type="spellStart"/>
       <w:r>
@@ -10363,7 +10284,7 @@
           <w:rFonts w:asciiTheme="minorHAnsi" w:hAnsiTheme="minorHAnsi" w:cstheme="minorHAnsi"/>
         </w:rPr>
       </w:pPr>
-      <w:bookmarkStart w:id="12" w:name="_Toc126166878"/>
+      <w:bookmarkStart w:id="12" w:name="_Toc126254667"/>
       <w:r>
         <w:rPr>
           <w:rFonts w:asciiTheme="minorHAnsi" w:hAnsiTheme="minorHAnsi" w:cstheme="minorHAnsi"/>
@@ -10382,128 +10303,160 @@
         <w:rPr>
           <w:rFonts w:cstheme="minorHAnsi"/>
         </w:rPr>
-        <w:t xml:space="preserve">In diesem Schritt </w:t>
-      </w:r>
-      <w:r>
-        <w:rPr>
-          <w:rFonts w:cstheme="minorHAnsi"/>
-        </w:rPr>
-        <w:t>habe ich die Konstruktion des Web-APIs geplant. Dies beinhaltet die Definition der Klassen, die Auswahl der Methoden, die implementiert werden sollen</w:t>
-      </w:r>
-      <w:r>
-        <w:rPr>
-          <w:rFonts w:cstheme="minorHAnsi"/>
-        </w:rPr>
-        <w:t xml:space="preserve">, </w:t>
-      </w:r>
-      <w:r>
-        <w:rPr>
-          <w:rFonts w:cstheme="minorHAnsi"/>
-        </w:rPr>
-        <w:t xml:space="preserve">sowie die Überlegungen zu zusätzlichen </w:t>
-      </w:r>
-      <w:r>
-        <w:rPr>
-          <w:rFonts w:cstheme="minorHAnsi"/>
-        </w:rPr>
-        <w:t>Anforderungen</w:t>
-      </w:r>
-      <w:r>
-        <w:rPr>
-          <w:rFonts w:cstheme="minorHAnsi"/>
-        </w:rPr>
-        <w:t>.</w:t>
-      </w:r>
+        <w:t>In diesem Schritt habe ich die Konstruktion des Web-APIs geplant. Dies beinhaltet die Definition der Klassen, die Auswahl der Methoden, die implementiert werden sollen</w:t>
+      </w:r>
+      <w:r>
+        <w:rPr>
+          <w:rFonts w:cstheme="minorHAnsi"/>
+        </w:rPr>
+        <w:t xml:space="preserve">, sowie die Überlegungen zu zusätzlichen Anforderungen. </w:t>
+      </w:r>
+      <w:r>
+        <w:rPr>
+          <w:rFonts w:cstheme="minorHAnsi"/>
+        </w:rPr>
+        <w:t>Der Vorteil war das e</w:t>
+      </w:r>
+      <w:r>
+        <w:rPr>
+          <w:rFonts w:cstheme="minorHAnsi"/>
+        </w:rPr>
+        <w:t>inige dieser Anforderungen waren bereits vorgegeben, da es bereits eine API mit relationaler Datenbank gibt und entsprechende Entscheidungen in Bezug auf Authentifizierung und Aufbau getroffen wurden.</w:t>
+      </w:r>
+    </w:p>
+    <w:p>
+      <w:pPr>
+        <w:rPr>
+          <w:rFonts w:cstheme="minorHAnsi"/>
+        </w:rPr>
+      </w:pPr>
+    </w:p>
+    <w:p>
+      <w:pPr>
+        <w:pStyle w:val="berschrift2"/>
+        <w:rPr>
+          <w:rFonts w:asciiTheme="minorHAnsi" w:hAnsiTheme="minorHAnsi" w:cstheme="minorHAnsi"/>
+        </w:rPr>
+      </w:pPr>
+      <w:bookmarkStart w:id="13" w:name="_Toc126254668"/>
+      <w:r>
+        <w:rPr>
+          <w:rFonts w:asciiTheme="minorHAnsi" w:hAnsiTheme="minorHAnsi" w:cstheme="minorHAnsi"/>
+        </w:rPr>
+        <w:t>Migration der DB</w:t>
+      </w:r>
+      <w:bookmarkEnd w:id="13"/>
+    </w:p>
+    <w:p>
+      <w:pPr>
+        <w:rPr>
+          <w:rFonts w:cstheme="minorHAnsi"/>
+        </w:rPr>
+      </w:pPr>
+      <w:r>
+        <w:rPr>
+          <w:rFonts w:cstheme="minorHAnsi"/>
+        </w:rPr>
+        <w:t xml:space="preserve">Ich war lange unsicher, wie ich die Migration der Datenbank vornehmen sollte. Ein manuelles Einfügen der Daten im </w:t>
+      </w:r>
+      <w:proofErr w:type="spellStart"/>
+      <w:r>
+        <w:rPr>
+          <w:rFonts w:cstheme="minorHAnsi"/>
+        </w:rPr>
+        <w:t>VisualCode</w:t>
+      </w:r>
+      <w:proofErr w:type="spellEnd"/>
+      <w:r>
+        <w:rPr>
+          <w:rFonts w:cstheme="minorHAnsi"/>
+        </w:rPr>
+        <w:t xml:space="preserve"> erschien mir nicht wie eine wirkliche Migration. Also begann ich im Internet zu recherchieren und fand auf einer Webseite heraus, dass es einen Befehl in SQL gibt, um die Datenbank in eine .JSON-Datei zu konvertieren. Diese Möglichkeit schien mir für die zusätzlichen Anforderungen die beste Lösung zu sein.</w:t>
+      </w:r>
+      <w:r>
+        <w:rPr>
+          <w:rFonts w:cstheme="minorHAnsi"/>
+        </w:rPr>
+        <w:t xml:space="preserve"> Es muss Jedoch noch ein zusätzlichen schritt gemacht werden. Und zwar, nach der Ausführung des Befehl in SQL, bekommt man einen Link der die Daten in einem </w:t>
+      </w:r>
+      <w:proofErr w:type="spellStart"/>
+      <w:r>
+        <w:rPr>
+          <w:rFonts w:cstheme="minorHAnsi"/>
+        </w:rPr>
+        <w:t>Json</w:t>
+      </w:r>
+      <w:proofErr w:type="spellEnd"/>
+      <w:r>
+        <w:rPr>
+          <w:rFonts w:cstheme="minorHAnsi"/>
+        </w:rPr>
+        <w:t xml:space="preserve"> Format formatiert. Diese </w:t>
+      </w:r>
+      <w:proofErr w:type="spellStart"/>
+      <w:r>
+        <w:rPr>
+          <w:rFonts w:cstheme="minorHAnsi"/>
+        </w:rPr>
+        <w:t>Json</w:t>
+      </w:r>
+      <w:proofErr w:type="spellEnd"/>
       <w:r>
         <w:rPr>
           <w:rFonts w:cstheme="minorHAnsi"/>
         </w:rPr>
         <w:t xml:space="preserve"> </w:t>
       </w:r>
-      <w:r>
-        <w:rPr>
-          <w:rFonts w:cstheme="minorHAnsi"/>
-        </w:rPr>
-        <w:t>Der Vorteil war das e</w:t>
-      </w:r>
-      <w:r>
-        <w:rPr>
-          <w:rFonts w:cstheme="minorHAnsi"/>
-        </w:rPr>
-        <w:t>inige dieser Anforderungen waren bereits vorgegeben, da es bereits eine API mit relationaler Datenbank gibt und entsprechende Entscheidungen in Bezug auf Authentifizierung und Aufbau getroffen wurden.</w:t>
-      </w:r>
-    </w:p>
-    <w:p>
-      <w:pPr>
-        <w:rPr>
-          <w:rFonts w:cstheme="minorHAnsi"/>
-        </w:rPr>
-      </w:pPr>
-    </w:p>
-    <w:p>
-      <w:pPr>
-        <w:pStyle w:val="berschrift2"/>
+      <w:proofErr w:type="spellStart"/>
+      <w:r>
+        <w:rPr>
+          <w:rFonts w:cstheme="minorHAnsi"/>
+        </w:rPr>
+        <w:t>file</w:t>
+      </w:r>
+      <w:proofErr w:type="spellEnd"/>
+      <w:r>
+        <w:rPr>
+          <w:rFonts w:cstheme="minorHAnsi"/>
+        </w:rPr>
+        <w:t xml:space="preserve"> kann dann anschliessend mit </w:t>
+      </w:r>
+      <w:proofErr w:type="spellStart"/>
+      <w:r>
+        <w:rPr>
+          <w:rFonts w:cstheme="minorHAnsi"/>
+        </w:rPr>
+        <w:t>mongoimport</w:t>
+      </w:r>
+      <w:proofErr w:type="spellEnd"/>
+      <w:r>
+        <w:rPr>
+          <w:rFonts w:cstheme="minorHAnsi"/>
+        </w:rPr>
+        <w:t xml:space="preserve"> in der Datenbank hinzugefügt werden.</w:t>
+      </w:r>
+    </w:p>
+    <w:p>
+      <w:pPr>
+        <w:rPr>
+          <w:rFonts w:cstheme="minorHAnsi"/>
+        </w:rPr>
+      </w:pPr>
+      <w:r>
+        <w:rPr>
+          <w:rFonts w:cstheme="minorHAnsi"/>
+        </w:rPr>
+        <w:br w:type="page"/>
+      </w:r>
+    </w:p>
+    <w:p>
+      <w:pPr>
+        <w:pStyle w:val="berschrift1"/>
         <w:rPr>
           <w:rFonts w:asciiTheme="minorHAnsi" w:hAnsiTheme="minorHAnsi" w:cstheme="minorHAnsi"/>
         </w:rPr>
       </w:pPr>
-      <w:bookmarkStart w:id="13" w:name="_Toc126166879"/>
-      <w:r>
-        <w:rPr>
-          <w:rFonts w:asciiTheme="minorHAnsi" w:hAnsiTheme="minorHAnsi" w:cstheme="minorHAnsi"/>
-        </w:rPr>
-        <w:t>Migration der DB</w:t>
-      </w:r>
-      <w:bookmarkEnd w:id="13"/>
-    </w:p>
-    <w:p>
-      <w:pPr>
-        <w:rPr>
-          <w:rFonts w:cstheme="minorHAnsi"/>
-        </w:rPr>
-      </w:pPr>
-      <w:r>
-        <w:rPr>
-          <w:rFonts w:cstheme="minorHAnsi"/>
-        </w:rPr>
-        <w:t xml:space="preserve">Ich war lange unsicher, wie ich die Migration der Datenbank vornehmen sollte. Ein manuelles Einfügen der Daten im </w:t>
-      </w:r>
-      <w:proofErr w:type="spellStart"/>
-      <w:r>
-        <w:rPr>
-          <w:rFonts w:cstheme="minorHAnsi"/>
-        </w:rPr>
-        <w:t>VisualCode</w:t>
-      </w:r>
-      <w:proofErr w:type="spellEnd"/>
-      <w:r>
-        <w:rPr>
-          <w:rFonts w:cstheme="minorHAnsi"/>
-        </w:rPr>
-        <w:t xml:space="preserve"> erschien mir nicht wie eine wirkliche Migration. Also begann ich im Internet zu recherchieren und fand auf einer Webseite heraus, dass es einen Befehl in SQL gibt, um die Datenbank in eine .JSON-Datei zu konvertieren. Diese Möglichkeit schien mir für die zusätzlichen Anforderungen die beste Lösung zu sein.</w:t>
-      </w:r>
-    </w:p>
-    <w:p>
-      <w:pPr>
-        <w:rPr>
-          <w:rFonts w:cstheme="minorHAnsi"/>
-        </w:rPr>
-      </w:pPr>
-      <w:r>
-        <w:rPr>
-          <w:rFonts w:cstheme="minorHAnsi"/>
-        </w:rPr>
-        <w:br w:type="page"/>
-      </w:r>
-    </w:p>
-    <w:p>
-      <w:pPr>
-        <w:pStyle w:val="berschrift1"/>
-        <w:rPr>
-          <w:rFonts w:asciiTheme="minorHAnsi" w:hAnsiTheme="minorHAnsi" w:cstheme="minorHAnsi"/>
-        </w:rPr>
-      </w:pPr>
-      <w:bookmarkStart w:id="14" w:name="_Toc126166880"/>
+      <w:bookmarkStart w:id="14" w:name="_Toc126254669"/>
       <w:r>
         <w:rPr>
           <w:rFonts w:asciiTheme="minorHAnsi" w:hAnsiTheme="minorHAnsi" w:cstheme="minorHAnsi"/>
@@ -10523,7 +10476,19 @@
         <w:rPr>
           <w:rFonts w:cstheme="minorHAnsi"/>
         </w:rPr>
-        <w:t>Am letzten Tag des Moduls traf ich eine endgültige Entscheidung bezüglich des Aufbaus meiner Datenbank. Ich überlegte mir, ob ich meine Dokumente einbetten und wie viele ich davon haben möchte, sowie wie mein Schema aussehen sollte. Darüber hinaus entschied ich, wie ich die API aufbauen und die Daten migrieren werde.</w:t>
+        <w:t>Am letzten Tag des Moduls traf ich eine endgültige Entscheidung bezüglich des Aufbaus meiner Datenbank.</w:t>
+      </w:r>
+      <w:r>
+        <w:rPr>
+          <w:rFonts w:cstheme="minorHAnsi"/>
+        </w:rPr>
+        <w:t xml:space="preserve"> Vor allem welche Art von Datenbank (MongoDB oder Node4J). Zusätzlich</w:t>
+      </w:r>
+      <w:r>
+        <w:rPr>
+          <w:rFonts w:cstheme="minorHAnsi"/>
+        </w:rPr>
+        <w:t xml:space="preserve"> überlegte mir, ob ich meine Dokumente einbetten und wie viele ich davon haben möchte, sowie wie mein Schema aussehen sollte. Darüber hinaus entschied ich, wie ich die API aufbauen und die Daten migrieren werde.</w:t>
       </w:r>
     </w:p>
     <w:p>
@@ -10533,14 +10498,51 @@
           <w:rFonts w:asciiTheme="minorHAnsi" w:hAnsiTheme="minorHAnsi" w:cstheme="minorHAnsi"/>
         </w:rPr>
       </w:pPr>
-      <w:bookmarkStart w:id="15" w:name="_Toc126166881"/>
+      <w:bookmarkStart w:id="15" w:name="_Toc126254670"/>
       <w:r>
         <w:rPr>
           <w:rFonts w:asciiTheme="minorHAnsi" w:hAnsiTheme="minorHAnsi" w:cstheme="minorHAnsi"/>
         </w:rPr>
+        <w:t>Entscheid der Datenbank</w:t>
+      </w:r>
+      <w:bookmarkEnd w:id="15"/>
+    </w:p>
+    <w:p>
+      <w:r>
+        <w:t>Ich habe mich für MongoDB als meine primäre Datenbankentscheidung entschieden, weil es besser zu meinen Anforderungen passt als Node4j.</w:t>
+      </w:r>
+    </w:p>
+    <w:p>
+      <w:r>
+        <w:t>Zunächst war es die Flexibilität von MongoDB, die mich überzeugt hat. Es ermöglicht das Speichern unterschiedlicher Datenstrukturen in einer einzigen Sammlung, was für mich von großer Bedeutung ist, da meine Daten in der Regel sehr heterogen sind.</w:t>
+      </w:r>
+    </w:p>
+    <w:p>
+      <w:r>
+        <w:t>Ein weiterer wichtiger Faktor war die Skalierbarkeit von MongoDB. Es kann einfach horizontale Skalierbarkeit erreichen, indem man weitere Knoten hinzufügt, um die Last aufzuteilen. Dies gibt mir die Gewissheit, dass meine Anwendung auch bei wachsendem Datenvolumen stabil bleiben wird.</w:t>
+      </w:r>
+    </w:p>
+    <w:p>
+      <w:r>
+        <w:t>Insgesamt hat MongoDB in Bezug auf Flexibilität und Skalierbarkeit die besseren Funktionen für mich, und deshalb habe ich mich für MongoDB als meine primäre Datenbankentscheidung entschieden.</w:t>
+      </w:r>
+    </w:p>
+    <w:p/>
+    <w:p>
+      <w:pPr>
+        <w:pStyle w:val="berschrift2"/>
+        <w:rPr>
+          <w:rFonts w:asciiTheme="minorHAnsi" w:hAnsiTheme="minorHAnsi" w:cstheme="minorHAnsi"/>
+        </w:rPr>
+      </w:pPr>
+      <w:bookmarkStart w:id="16" w:name="_Toc126254671"/>
+      <w:r>
+        <w:rPr>
+          <w:rFonts w:asciiTheme="minorHAnsi" w:hAnsiTheme="minorHAnsi" w:cstheme="minorHAnsi"/>
+        </w:rPr>
         <w:t>Entscheid der Datenbankschema</w:t>
       </w:r>
-      <w:bookmarkEnd w:id="15"/>
+      <w:bookmarkEnd w:id="16"/>
     </w:p>
     <w:p>
       <w:pPr>
@@ -10576,13 +10578,7 @@
         <w:rPr>
           <w:rFonts w:cstheme="minorHAnsi"/>
         </w:rPr>
-        <w:t xml:space="preserve">, ohne Embedded Dokumente oder Referenzen auf andere Dokumente. Diese Entscheidung traf ich bewusst, da die API keine Embedded- oder Referenzdokumente benötigt und somit unnötige Komplexität hinzufügt. Zusätzlich setzte ich auf eine Schemavalidierung </w:t>
-      </w:r>
-      <w:r>
-        <w:rPr>
-          <w:rFonts w:cstheme="minorHAnsi"/>
-        </w:rPr>
-        <w:t>die wie folgt ausseht:</w:t>
+        <w:t>, ohne Embedded Dokumente oder Referenzen auf andere Dokumente. Diese Entscheidung traf ich bewusst, da die API keine Embedded- oder Referenzdokumente benötigt und somit unnötige Komplexität hinzufügt. Zusätzlich setzte ich auf eine Schemavalidierung die wie folgt ausseht:</w:t>
       </w:r>
     </w:p>
     <w:p>
@@ -10592,7 +10588,7 @@
           <w:rFonts w:asciiTheme="minorHAnsi" w:hAnsiTheme="minorHAnsi" w:cstheme="minorHAnsi"/>
         </w:rPr>
       </w:pPr>
-      <w:bookmarkStart w:id="16" w:name="_Toc126166882"/>
+      <w:bookmarkStart w:id="17" w:name="_Toc126254672"/>
       <w:r>
         <w:rPr>
           <w:rFonts w:asciiTheme="minorHAnsi" w:hAnsiTheme="minorHAnsi" w:cstheme="minorHAnsi"/>
@@ -10605,7 +10601,7 @@
         </w:rPr>
         <w:t xml:space="preserve"> Collection:</w:t>
       </w:r>
-      <w:bookmarkEnd w:id="16"/>
+      <w:bookmarkEnd w:id="17"/>
     </w:p>
     <w:p>
       <w:pPr>
@@ -10622,13 +10618,7 @@
         <w:rPr>
           <w:rFonts w:cstheme="minorHAnsi"/>
         </w:rPr>
-        <w:t>Name, Priorität, Status, Dienstleistung</w:t>
-      </w:r>
-      <w:r>
-        <w:rPr>
-          <w:rFonts w:cstheme="minorHAnsi"/>
-        </w:rPr>
-        <w:t>(«</w:t>
+        <w:t>Name, Priorität, Status, Dienstleistung(«</w:t>
       </w:r>
       <w:proofErr w:type="spellStart"/>
       <w:r>
@@ -10642,13 +10632,7 @@
         <w:rPr>
           <w:rFonts w:cstheme="minorHAnsi"/>
         </w:rPr>
-        <w:t xml:space="preserve">») </w:t>
-      </w:r>
-      <w:r>
-        <w:rPr>
-          <w:rFonts w:cstheme="minorHAnsi"/>
-        </w:rPr>
-        <w:t xml:space="preserve"> sind Pflichtfelder und sind Indexiert</w:t>
+        <w:t>»)  sind Pflichtfelder und sind Indexiert</w:t>
       </w:r>
     </w:p>
     <w:p>
@@ -10716,19 +10700,7 @@
         <w:rPr>
           <w:rFonts w:cstheme="minorHAnsi"/>
         </w:rPr>
-        <w:t>", "</w:t>
-      </w:r>
-      <w:r>
-        <w:rPr>
-          <w:rFonts w:cstheme="minorHAnsi"/>
-        </w:rPr>
-        <w:t>A</w:t>
-      </w:r>
-      <w:r>
-        <w:rPr>
-          <w:rFonts w:cstheme="minorHAnsi"/>
-        </w:rPr>
-        <w:t>bgeschlossen"</w:t>
+        <w:t>", "Abgeschlossen"</w:t>
       </w:r>
     </w:p>
     <w:p>
@@ -10832,14 +10804,14 @@
           <w:rFonts w:asciiTheme="minorHAnsi" w:hAnsiTheme="minorHAnsi" w:cstheme="minorHAnsi"/>
         </w:rPr>
       </w:pPr>
-      <w:bookmarkStart w:id="17" w:name="_Toc126166883"/>
+      <w:bookmarkStart w:id="18" w:name="_Toc126254673"/>
       <w:r>
         <w:rPr>
           <w:rFonts w:asciiTheme="minorHAnsi" w:hAnsiTheme="minorHAnsi" w:cstheme="minorHAnsi"/>
         </w:rPr>
         <w:t>Mittarbeiter Collection:</w:t>
       </w:r>
-      <w:bookmarkEnd w:id="17"/>
+      <w:bookmarkEnd w:id="18"/>
       <w:r>
         <w:rPr>
           <w:rFonts w:asciiTheme="minorHAnsi" w:hAnsiTheme="minorHAnsi" w:cstheme="minorHAnsi"/>
@@ -10926,19 +10898,34 @@
         <w:rPr>
           <w:rFonts w:cstheme="minorHAnsi"/>
         </w:rPr>
-        <w:t>-Key darf nur ein bestimmte wert haben. Da es der Schlüssen ist um API Request durchzuführen</w:t>
-      </w:r>
-    </w:p>
-    <w:p>
-      <w:pPr>
-        <w:rPr>
-          <w:rFonts w:cstheme="minorHAnsi"/>
-        </w:rPr>
-      </w:pPr>
-      <w:r>
-        <w:rPr>
-          <w:rFonts w:cstheme="minorHAnsi"/>
-        </w:rPr>
+        <w:t xml:space="preserve">-Key darf nur ein bestimmte </w:t>
+      </w:r>
+      <w:proofErr w:type="spellStart"/>
+      <w:r>
+        <w:rPr>
+          <w:rFonts w:cstheme="minorHAnsi"/>
+        </w:rPr>
+        <w:t>wert</w:t>
+      </w:r>
+      <w:proofErr w:type="spellEnd"/>
+      <w:r>
+        <w:rPr>
+          <w:rFonts w:cstheme="minorHAnsi"/>
+        </w:rPr>
+        <w:t xml:space="preserve"> haben. Da es der Schlüssen ist um API Request durchzuführen</w:t>
+      </w:r>
+    </w:p>
+    <w:p>
+      <w:pPr>
+        <w:rPr>
+          <w:rFonts w:cstheme="minorHAnsi"/>
+        </w:rPr>
+      </w:pPr>
+      <w:r>
+        <w:rPr>
+          <w:rFonts w:cstheme="minorHAnsi"/>
+        </w:rPr>
+        <w:lastRenderedPageBreak/>
         <w:t>Ich habe Validierungen implementiert, um sicherzustellen, dass Daten im richtigen Format eingegeben und Pflichtfelder ausgefüllt werden. Au</w:t>
       </w:r>
       <w:r>
@@ -10969,11 +10956,10 @@
           <w:lang w:val="de-DE"/>
         </w:rPr>
       </w:pPr>
-      <w:bookmarkStart w:id="18" w:name="_Toc126166884"/>
+      <w:bookmarkStart w:id="19" w:name="_Toc126254674"/>
       <w:r>
         <w:rPr>
           <w:rFonts w:asciiTheme="minorHAnsi" w:hAnsiTheme="minorHAnsi" w:cstheme="minorHAnsi"/>
-          <w:lang w:val="fr-CH"/>
         </w:rPr>
         <w:t xml:space="preserve">API </w:t>
       </w:r>
@@ -10984,7 +10970,7 @@
         </w:rPr>
         <w:t>Aufbau</w:t>
       </w:r>
-      <w:bookmarkEnd w:id="18"/>
+      <w:bookmarkEnd w:id="19"/>
     </w:p>
     <w:p>
       <w:pPr>
@@ -11182,7 +11168,6 @@
           <w:rFonts w:cstheme="minorHAnsi"/>
           <w:lang w:val="de-DE"/>
         </w:rPr>
-        <w:lastRenderedPageBreak/>
         <w:t xml:space="preserve">Verwendung der </w:t>
       </w:r>
       <w:proofErr w:type="spellStart"/>
@@ -11218,11 +11203,10 @@
           <w:lang w:val="de-DE"/>
         </w:rPr>
       </w:pPr>
-      <w:bookmarkStart w:id="19" w:name="_Toc126166885"/>
+      <w:bookmarkStart w:id="20" w:name="_Toc126254675"/>
       <w:r>
         <w:rPr>
           <w:rFonts w:asciiTheme="minorHAnsi" w:hAnsiTheme="minorHAnsi" w:cstheme="minorHAnsi"/>
-          <w:lang w:val="fr-CH"/>
         </w:rPr>
         <w:t xml:space="preserve">Migration der </w:t>
       </w:r>
@@ -11233,19 +11217,67 @@
         </w:rPr>
         <w:t>Daten</w:t>
       </w:r>
-      <w:bookmarkEnd w:id="19"/>
-    </w:p>
-    <w:p>
-      <w:pPr>
-        <w:rPr>
-          <w:rFonts w:cstheme="minorHAnsi"/>
-        </w:rPr>
-      </w:pPr>
-      <w:r>
-        <w:rPr>
-          <w:rFonts w:cstheme="minorHAnsi"/>
-        </w:rPr>
-        <w:t>Diese Skripte sind für mich von gro</w:t>
+      <w:bookmarkEnd w:id="20"/>
+    </w:p>
+    <w:p>
+      <w:pPr>
+        <w:rPr>
+          <w:rFonts w:cstheme="minorHAnsi"/>
+        </w:rPr>
+      </w:pPr>
+      <w:r>
+        <w:rPr>
+          <w:rFonts w:cstheme="minorHAnsi"/>
+        </w:rPr>
+        <w:t xml:space="preserve">Für die Migration der Daten musste ich mir Gedanken darüber mache wie ich am sinnvollsten die daten mit einem Skript rüber bringen kann. </w:t>
+      </w:r>
+      <w:r>
+        <w:rPr>
+          <w:rFonts w:cstheme="minorHAnsi"/>
+        </w:rPr>
+        <w:t>Diese Skripte sind für mich von grosser Bedeutung, da sie den Übergang von einer Relationalen Datenbank zu einer NoSQL Datenbank vereinfachen. Sie ermöglichen es mir, die Daten automatisch zu übertragen und sicherzustellen, dass keine Daten verloren gehen oder beschädigt werden. Ausserdem bieten sie eine einfache Möglichkeit, die Daten in Zukunft zu aktualisieren und zu pflegen, ohne dass ich den manuellen Übertragungsprozess wiederholen muss. Darüber hinaus kann ich die Skripte auch an andere Projekte und Teams weitergeben, was die Übertragung ihrer Datenbanken erleichtern kann. Kurz gesagt, die Skripte für die Datenbankmigration sind ein wertvolles Werkzeug, das ich in meiner Arbeit nutzen würde. Ich musste aber die Daten auch Manuell implementieren</w:t>
+      </w:r>
+      <w:r>
+        <w:rPr>
+          <w:rFonts w:cstheme="minorHAnsi"/>
+        </w:rPr>
+        <w:t xml:space="preserve"> da es eine Anforderung  von diesem Projekt ist.</w:t>
+      </w:r>
+    </w:p>
+    <w:p>
+      <w:pPr>
+        <w:rPr>
+          <w:rFonts w:cstheme="minorHAnsi"/>
+        </w:rPr>
+      </w:pPr>
+    </w:p>
+    <w:p>
+      <w:pPr>
+        <w:pStyle w:val="berschrift1"/>
+        <w:rPr>
+          <w:rFonts w:asciiTheme="minorHAnsi" w:hAnsiTheme="minorHAnsi" w:cstheme="minorHAnsi"/>
+        </w:rPr>
+      </w:pPr>
+      <w:bookmarkStart w:id="21" w:name="_Toc126254676"/>
+      <w:r>
+        <w:rPr>
+          <w:rFonts w:asciiTheme="minorHAnsi" w:hAnsiTheme="minorHAnsi" w:cstheme="minorHAnsi"/>
+        </w:rPr>
+        <w:t>Realisieren</w:t>
+      </w:r>
+      <w:bookmarkEnd w:id="21"/>
+    </w:p>
+    <w:p>
+      <w:pPr>
+        <w:rPr>
+          <w:rFonts w:cstheme="minorHAnsi"/>
+        </w:rPr>
+      </w:pPr>
+      <w:r>
+        <w:rPr>
+          <w:rFonts w:cstheme="minorHAnsi"/>
+        </w:rPr>
+        <w:t>Nach Abschluss der Planung und Beschaffung aller notwendigen Ressourcen für mein Projekt, habe ich die Realisierungsphase begonnen und mit dem Programmieren gestartet. Hierbei habe ich zuerst eine grundlegende Struktur erstellt und anschlie</w:t>
       </w:r>
       <w:r>
         <w:rPr>
@@ -11257,85 +11289,7 @@
         <w:rPr>
           <w:rFonts w:cstheme="minorHAnsi"/>
         </w:rPr>
-        <w:t>er Bedeutung, da sie den Übergang von einer Relationalen Datenbank zu einer NoSQL Datenbank vereinfachen. Sie ermöglichen es mir, die Daten automatisch zu übertragen und sicherzustellen, dass keine Daten verloren gehen oder beschädigt werden. Au</w:t>
-      </w:r>
-      <w:r>
-        <w:rPr>
-          <w:rFonts w:cstheme="minorHAnsi"/>
-        </w:rPr>
-        <w:t>ss</w:t>
-      </w:r>
-      <w:r>
-        <w:rPr>
-          <w:rFonts w:cstheme="minorHAnsi"/>
-        </w:rPr>
-        <w:t>erdem bieten sie eine einfache Möglichkeit, die Daten in Zukunft zu aktualisieren und zu pflegen, ohne dass ich den manuellen Übertragungsprozess wiederholen muss. Darüber hinaus kann ich die Skripte auch an andere Projekte und Teams weitergeben, was die Übertragung ihrer Datenbanken erleichtern kann. Kurz gesagt, die Skripte für die Datenbankmigration sind ein wertvolles Werkzeug, das ich in meiner Arbeit nutzen w</w:t>
-      </w:r>
-      <w:r>
-        <w:rPr>
-          <w:rFonts w:cstheme="minorHAnsi"/>
-        </w:rPr>
-        <w:t>ürde. Ich musste aber die Daten auch Manuell implementieren.</w:t>
-      </w:r>
-    </w:p>
-    <w:p>
-      <w:pPr>
-        <w:rPr>
-          <w:rFonts w:cstheme="minorHAnsi"/>
-        </w:rPr>
-      </w:pPr>
-    </w:p>
-    <w:p>
-      <w:pPr>
-        <w:pStyle w:val="berschrift1"/>
-        <w:rPr>
-          <w:rFonts w:asciiTheme="minorHAnsi" w:hAnsiTheme="minorHAnsi" w:cstheme="minorHAnsi"/>
-        </w:rPr>
-      </w:pPr>
-      <w:bookmarkStart w:id="20" w:name="_Toc126166886"/>
-      <w:r>
-        <w:rPr>
-          <w:rFonts w:asciiTheme="minorHAnsi" w:hAnsiTheme="minorHAnsi" w:cstheme="minorHAnsi"/>
-        </w:rPr>
-        <w:t>Realisieren</w:t>
-      </w:r>
-      <w:bookmarkEnd w:id="20"/>
-    </w:p>
-    <w:p>
-      <w:pPr>
-        <w:rPr>
-          <w:rFonts w:cstheme="minorHAnsi"/>
-        </w:rPr>
-      </w:pPr>
-      <w:r>
-        <w:rPr>
-          <w:rFonts w:cstheme="minorHAnsi"/>
-        </w:rPr>
-        <w:t>Nach Abschluss der Planung und Beschaffung aller notwendigen Ressourcen für mein Projekt, habe ich die Realisierungsphase begonnen und mit dem Programmieren gestartet. Hierbei habe ich zuerst eine grundlegende Struktur erstellt und anschlie</w:t>
-      </w:r>
-      <w:r>
-        <w:rPr>
-          <w:rFonts w:cstheme="minorHAnsi"/>
-        </w:rPr>
-        <w:t>ss</w:t>
-      </w:r>
-      <w:r>
-        <w:rPr>
-          <w:rFonts w:cstheme="minorHAnsi"/>
-        </w:rPr>
-        <w:t>end die Feinheiten programmiert (einschlie</w:t>
-      </w:r>
-      <w:r>
-        <w:rPr>
-          <w:rFonts w:cstheme="minorHAnsi"/>
-        </w:rPr>
-        <w:t>ss</w:t>
-      </w:r>
-      <w:r>
-        <w:rPr>
-          <w:rFonts w:cstheme="minorHAnsi"/>
-        </w:rPr>
-        <w:t>lich der Integration von Loic) sowie die Verbindung zur API hergestellt.</w:t>
+        <w:t>end die Feinheiten programmiert (einschliesslich der Integration von Loic) sowie die Verbindung zur API hergestellt.</w:t>
       </w:r>
     </w:p>
     <w:p>
@@ -11463,11 +11417,12 @@
           <w:rFonts w:asciiTheme="minorHAnsi" w:hAnsiTheme="minorHAnsi" w:cstheme="minorHAnsi"/>
         </w:rPr>
       </w:pPr>
-      <w:bookmarkStart w:id="21" w:name="_Toc126166887"/>
+      <w:bookmarkStart w:id="22" w:name="_Toc126254677"/>
       <w:r>
         <w:rPr>
           <w:rFonts w:asciiTheme="minorHAnsi" w:hAnsiTheme="minorHAnsi" w:cstheme="minorHAnsi"/>
         </w:rPr>
+        <w:lastRenderedPageBreak/>
         <w:t>API</w:t>
       </w:r>
       <w:r>
@@ -11476,7 +11431,7 @@
         </w:rPr>
         <w:t xml:space="preserve"> Realisieren</w:t>
       </w:r>
-      <w:bookmarkEnd w:id="21"/>
+      <w:bookmarkEnd w:id="22"/>
     </w:p>
     <w:p>
       <w:pPr>
@@ -11497,7 +11452,7 @@
           <w:rFonts w:cstheme="minorHAnsi"/>
         </w:rPr>
       </w:pPr>
-      <w:bookmarkStart w:id="22" w:name="_Toc126166888"/>
+      <w:bookmarkStart w:id="23" w:name="_Toc126254678"/>
       <w:r>
         <w:rPr>
           <w:rStyle w:val="berschrift3Zchn"/>
@@ -11505,24 +11460,12 @@
         </w:rPr>
         <w:t>Projekterstellung:</w:t>
       </w:r>
-      <w:bookmarkEnd w:id="22"/>
-      <w:r>
-        <w:rPr>
-          <w:rFonts w:cstheme="minorHAnsi"/>
-        </w:rPr>
-        <w:t xml:space="preserve"> </w:t>
-      </w:r>
-      <w:r>
-        <w:rPr>
-          <w:rFonts w:cstheme="minorHAnsi"/>
-        </w:rPr>
-        <w:t>Ich habe</w:t>
-      </w:r>
-      <w:r>
-        <w:rPr>
-          <w:rFonts w:cstheme="minorHAnsi"/>
-        </w:rPr>
-        <w:t xml:space="preserve"> ein neues ASP.NET Web API Projekt in Visual Studio</w:t>
+      <w:bookmarkEnd w:id="23"/>
+      <w:r>
+        <w:rPr>
+          <w:rFonts w:cstheme="minorHAnsi"/>
+        </w:rPr>
+        <w:t xml:space="preserve"> Ich habe ein neues ASP.NET Web API Projekt in Visual Studio</w:t>
       </w:r>
       <w:r>
         <w:rPr>
@@ -11537,7 +11480,7 @@
           <w:rFonts w:cstheme="minorHAnsi"/>
         </w:rPr>
       </w:pPr>
-      <w:bookmarkStart w:id="23" w:name="_Toc126166889"/>
+      <w:bookmarkStart w:id="24" w:name="_Toc126254679"/>
       <w:r>
         <w:rPr>
           <w:rStyle w:val="berschrift3Zchn"/>
@@ -11545,7 +11488,7 @@
         </w:rPr>
         <w:t>Verbindung zur MongoDB herstellen</w:t>
       </w:r>
-      <w:bookmarkEnd w:id="23"/>
+      <w:bookmarkEnd w:id="24"/>
       <w:r>
         <w:rPr>
           <w:rFonts w:cstheme="minorHAnsi"/>
@@ -11556,19 +11499,7 @@
         <w:rPr>
           <w:rFonts w:cstheme="minorHAnsi"/>
         </w:rPr>
-        <w:t>U</w:t>
-      </w:r>
-      <w:r>
-        <w:rPr>
-          <w:rFonts w:cstheme="minorHAnsi"/>
-        </w:rPr>
-        <w:t>m eine Verbindung zu deiner MongoDB herzustellen</w:t>
-      </w:r>
-      <w:r>
-        <w:rPr>
-          <w:rFonts w:cstheme="minorHAnsi"/>
-        </w:rPr>
-        <w:t xml:space="preserve"> habe ich </w:t>
+        <w:t xml:space="preserve">Um eine Verbindung zu deiner MongoDB herzustellen habe ich </w:t>
       </w:r>
       <w:r>
         <w:rPr>
@@ -11637,6 +11568,7 @@
       <w:r>
         <w:rPr>
           <w:rFonts w:cstheme="minorHAnsi"/>
+          <w:noProof/>
         </w:rPr>
         <w:drawing>
           <wp:inline distT="0" distB="0" distL="0" distR="0" wp14:anchorId="3F3298FB" wp14:editId="67DCCB5C">
@@ -11682,40 +11614,30 @@
           <w:rFonts w:cstheme="minorHAnsi"/>
         </w:rPr>
       </w:pPr>
-      <w:bookmarkStart w:id="24" w:name="_Toc126166772"/>
+      <w:bookmarkStart w:id="25" w:name="_Toc126166772"/>
       <w:r>
         <w:t xml:space="preserve">Abbildung </w:t>
       </w:r>
-      <w:r>
-        <w:fldChar w:fldCharType="begin"/>
-      </w:r>
-      <w:r>
-        <w:instrText xml:space="preserve"> SEQ Abbildung \* ARABIC </w:instrText>
-      </w:r>
-      <w:r>
-        <w:fldChar w:fldCharType="separate"/>
-      </w:r>
-      <w:r>
-        <w:rPr>
-          <w:noProof/>
-        </w:rPr>
-        <w:t>2</w:t>
-      </w:r>
-      <w:r>
-        <w:fldChar w:fldCharType="end"/>
-      </w:r>
+      <w:fldSimple w:instr=" SEQ Abbildung \* ARABIC ">
+        <w:r>
+          <w:rPr>
+            <w:noProof/>
+          </w:rPr>
+          <w:t>2</w:t>
+        </w:r>
+      </w:fldSimple>
       <w:r>
         <w:t>: Neue Datenbank Verbindung</w:t>
       </w:r>
-      <w:bookmarkEnd w:id="24"/>
-    </w:p>
-    <w:p>
-      <w:pPr>
-        <w:rPr>
-          <w:rFonts w:cstheme="minorHAnsi"/>
-        </w:rPr>
-      </w:pPr>
-      <w:bookmarkStart w:id="25" w:name="_Toc126166890"/>
+      <w:bookmarkEnd w:id="25"/>
+    </w:p>
+    <w:p>
+      <w:pPr>
+        <w:rPr>
+          <w:rFonts w:cstheme="minorHAnsi"/>
+        </w:rPr>
+      </w:pPr>
+      <w:bookmarkStart w:id="26" w:name="_Toc126254680"/>
       <w:r>
         <w:rPr>
           <w:rStyle w:val="berschrift3Zchn"/>
@@ -11723,7 +11645,7 @@
         </w:rPr>
         <w:t>Modelldefinition</w:t>
       </w:r>
-      <w:bookmarkEnd w:id="25"/>
+      <w:bookmarkEnd w:id="26"/>
       <w:r>
         <w:rPr>
           <w:rFonts w:cstheme="minorHAnsi"/>
@@ -11758,12 +11680,12 @@
           <w:rFonts w:cstheme="minorHAnsi"/>
           <w:noProof/>
         </w:rPr>
-        <w:lastRenderedPageBreak/>
         <w:t xml:space="preserve"> </w:t>
       </w:r>
       <w:r>
         <w:rPr>
           <w:rFonts w:cstheme="minorHAnsi"/>
+          <w:noProof/>
         </w:rPr>
         <w:drawing>
           <wp:inline distT="0" distB="0" distL="0" distR="0" wp14:anchorId="100825DD" wp14:editId="3A0F7059">
@@ -11809,40 +11731,30 @@
           <w:rFonts w:cstheme="minorHAnsi"/>
         </w:rPr>
       </w:pPr>
-      <w:bookmarkStart w:id="26" w:name="_Toc126166773"/>
+      <w:bookmarkStart w:id="27" w:name="_Toc126166773"/>
       <w:r>
         <w:t xml:space="preserve">Abbildung </w:t>
       </w:r>
-      <w:r>
-        <w:fldChar w:fldCharType="begin"/>
-      </w:r>
-      <w:r>
-        <w:instrText xml:space="preserve"> SEQ Abbildung \* ARABIC </w:instrText>
-      </w:r>
-      <w:r>
-        <w:fldChar w:fldCharType="separate"/>
-      </w:r>
-      <w:r>
-        <w:rPr>
-          <w:noProof/>
-        </w:rPr>
-        <w:t>3</w:t>
-      </w:r>
-      <w:r>
-        <w:fldChar w:fldCharType="end"/>
-      </w:r>
+      <w:fldSimple w:instr=" SEQ Abbildung \* ARABIC ">
+        <w:r>
+          <w:rPr>
+            <w:noProof/>
+          </w:rPr>
+          <w:t>3</w:t>
+        </w:r>
+      </w:fldSimple>
       <w:r>
         <w:t>: Models Ordner</w:t>
       </w:r>
-      <w:bookmarkEnd w:id="26"/>
-    </w:p>
-    <w:p>
-      <w:pPr>
-        <w:rPr>
-          <w:rFonts w:cstheme="minorHAnsi"/>
-        </w:rPr>
-      </w:pPr>
-      <w:bookmarkStart w:id="27" w:name="_Toc126166891"/>
+      <w:bookmarkEnd w:id="27"/>
+    </w:p>
+    <w:p>
+      <w:pPr>
+        <w:rPr>
+          <w:rFonts w:cstheme="minorHAnsi"/>
+        </w:rPr>
+      </w:pPr>
+      <w:bookmarkStart w:id="28" w:name="_Toc126254681"/>
       <w:r>
         <w:rPr>
           <w:rStyle w:val="berschrift3Zchn"/>
@@ -11850,7 +11762,7 @@
         </w:rPr>
         <w:t>Service-Schicht:</w:t>
       </w:r>
-      <w:bookmarkEnd w:id="27"/>
+      <w:bookmarkEnd w:id="28"/>
       <w:r>
         <w:rPr>
           <w:rFonts w:cstheme="minorHAnsi"/>
@@ -11935,6 +11847,7 @@
       <w:r>
         <w:rPr>
           <w:rFonts w:cstheme="minorHAnsi"/>
+          <w:noProof/>
         </w:rPr>
         <w:drawing>
           <wp:inline distT="0" distB="0" distL="0" distR="0" wp14:anchorId="0A30EE60" wp14:editId="13694F2E">
@@ -11980,40 +11893,30 @@
           <w:rFonts w:cstheme="minorHAnsi"/>
         </w:rPr>
       </w:pPr>
-      <w:bookmarkStart w:id="28" w:name="_Toc126166774"/>
+      <w:bookmarkStart w:id="29" w:name="_Toc126166774"/>
       <w:r>
         <w:t xml:space="preserve">Abbildung </w:t>
       </w:r>
-      <w:r>
-        <w:fldChar w:fldCharType="begin"/>
-      </w:r>
-      <w:r>
-        <w:instrText xml:space="preserve"> SEQ Abbildung \* ARABIC </w:instrText>
-      </w:r>
-      <w:r>
-        <w:fldChar w:fldCharType="separate"/>
-      </w:r>
-      <w:r>
-        <w:rPr>
-          <w:noProof/>
-        </w:rPr>
-        <w:t>4</w:t>
-      </w:r>
-      <w:r>
-        <w:fldChar w:fldCharType="end"/>
-      </w:r>
+      <w:fldSimple w:instr=" SEQ Abbildung \* ARABIC ">
+        <w:r>
+          <w:rPr>
+            <w:noProof/>
+          </w:rPr>
+          <w:t>4</w:t>
+        </w:r>
+      </w:fldSimple>
       <w:r>
         <w:t>: Services Ordner</w:t>
       </w:r>
-      <w:bookmarkEnd w:id="28"/>
-    </w:p>
-    <w:p>
-      <w:pPr>
-        <w:rPr>
-          <w:rFonts w:cstheme="minorHAnsi"/>
-        </w:rPr>
-      </w:pPr>
-      <w:bookmarkStart w:id="29" w:name="_Toc126166892"/>
+      <w:bookmarkEnd w:id="29"/>
+    </w:p>
+    <w:p>
+      <w:pPr>
+        <w:rPr>
+          <w:rFonts w:cstheme="minorHAnsi"/>
+        </w:rPr>
+      </w:pPr>
+      <w:bookmarkStart w:id="30" w:name="_Toc126254682"/>
       <w:r>
         <w:rPr>
           <w:rStyle w:val="berschrift3Zchn"/>
@@ -12021,7 +11924,7 @@
         </w:rPr>
         <w:t>Controller-Schicht:</w:t>
       </w:r>
-      <w:bookmarkEnd w:id="29"/>
+      <w:bookmarkEnd w:id="30"/>
       <w:r>
         <w:rPr>
           <w:rFonts w:cstheme="minorHAnsi"/>
@@ -12092,6 +11995,7 @@
       <w:r>
         <w:rPr>
           <w:rFonts w:cstheme="minorHAnsi"/>
+          <w:noProof/>
         </w:rPr>
         <w:drawing>
           <wp:inline distT="0" distB="0" distL="0" distR="0" wp14:anchorId="2212F7BE" wp14:editId="46162581">
@@ -12137,40 +12041,30 @@
           <w:rFonts w:cstheme="minorHAnsi"/>
         </w:rPr>
       </w:pPr>
-      <w:bookmarkStart w:id="30" w:name="_Toc126166775"/>
+      <w:bookmarkStart w:id="31" w:name="_Toc126166775"/>
       <w:r>
         <w:t xml:space="preserve">Abbildung </w:t>
       </w:r>
-      <w:r>
-        <w:fldChar w:fldCharType="begin"/>
-      </w:r>
-      <w:r>
-        <w:instrText xml:space="preserve"> SEQ Abbildung \* ARABIC </w:instrText>
-      </w:r>
-      <w:r>
-        <w:fldChar w:fldCharType="separate"/>
-      </w:r>
-      <w:r>
-        <w:rPr>
-          <w:noProof/>
-        </w:rPr>
-        <w:t>5</w:t>
-      </w:r>
-      <w:r>
-        <w:fldChar w:fldCharType="end"/>
-      </w:r>
+      <w:fldSimple w:instr=" SEQ Abbildung \* ARABIC ">
+        <w:r>
+          <w:rPr>
+            <w:noProof/>
+          </w:rPr>
+          <w:t>5</w:t>
+        </w:r>
+      </w:fldSimple>
       <w:r>
         <w:t>:Controllers Ordner</w:t>
       </w:r>
-      <w:bookmarkEnd w:id="30"/>
-    </w:p>
-    <w:p>
-      <w:pPr>
-        <w:rPr>
-          <w:rFonts w:cstheme="minorHAnsi"/>
-        </w:rPr>
-      </w:pPr>
-      <w:bookmarkStart w:id="31" w:name="_Toc126166893"/>
+      <w:bookmarkEnd w:id="31"/>
+    </w:p>
+    <w:p>
+      <w:pPr>
+        <w:rPr>
+          <w:rFonts w:cstheme="minorHAnsi"/>
+        </w:rPr>
+      </w:pPr>
+      <w:bookmarkStart w:id="32" w:name="_Toc126254683"/>
       <w:r>
         <w:rPr>
           <w:rStyle w:val="berschrift3Zchn"/>
@@ -12178,39 +12072,21 @@
         </w:rPr>
         <w:t>Authentifikation und Autorisierung:</w:t>
       </w:r>
-      <w:bookmarkEnd w:id="31"/>
-      <w:r>
-        <w:rPr>
-          <w:rFonts w:cstheme="minorHAnsi"/>
-        </w:rPr>
-        <w:t xml:space="preserve">  </w:t>
-      </w:r>
-      <w:r>
-        <w:rPr>
-          <w:rFonts w:cstheme="minorHAnsi"/>
-        </w:rPr>
-        <w:t xml:space="preserve">Ich habe die Implementierung einer </w:t>
-      </w:r>
-      <w:r>
-        <w:rPr>
-          <w:rFonts w:cstheme="minorHAnsi"/>
-        </w:rPr>
-        <w:t>API-KEY</w:t>
-      </w:r>
-      <w:r>
-        <w:rPr>
-          <w:rFonts w:cstheme="minorHAnsi"/>
-        </w:rPr>
-        <w:t>-Authentifikation vorgenommen. Der Benutzer wird in der User Collection in der MongoDB Datenbank verwaltet. Durch die Authentifikation kann auf alle CRUD-Operationen zugegriffen werden, ohne Authentifikation ist nur der Zugang zur Anmeldung und zur Erstellung von Registrierungen verfügbar.</w:t>
-      </w:r>
-    </w:p>
-    <w:p>
-      <w:pPr>
-        <w:rPr>
-          <w:rFonts w:cstheme="minorHAnsi"/>
-        </w:rPr>
-      </w:pPr>
-      <w:bookmarkStart w:id="32" w:name="_Toc126166894"/>
+      <w:bookmarkEnd w:id="32"/>
+      <w:r>
+        <w:rPr>
+          <w:rFonts w:cstheme="minorHAnsi"/>
+        </w:rPr>
+        <w:t xml:space="preserve">  Ich habe die Implementierung einer API-KEY-Authentifikation vorgenommen. Der Benutzer wird in der User Collection in der MongoDB Datenbank verwaltet. Durch die Authentifikation kann auf alle CRUD-Operationen zugegriffen werden, ohne Authentifikation ist nur der Zugang zur Anmeldung und zur Erstellung von Registrierungen verfügbar.</w:t>
+      </w:r>
+    </w:p>
+    <w:p>
+      <w:pPr>
+        <w:rPr>
+          <w:rFonts w:cstheme="minorHAnsi"/>
+        </w:rPr>
+      </w:pPr>
+      <w:bookmarkStart w:id="33" w:name="_Toc126254684"/>
       <w:r>
         <w:rPr>
           <w:rStyle w:val="berschrift3Zchn"/>
@@ -12218,7 +12094,7 @@
         </w:rPr>
         <w:t>Testen und Debuggen</w:t>
       </w:r>
-      <w:bookmarkEnd w:id="32"/>
+      <w:bookmarkEnd w:id="33"/>
       <w:r>
         <w:rPr>
           <w:rFonts w:cstheme="minorHAnsi"/>
@@ -12276,47 +12152,35 @@
           <w:rFonts w:asciiTheme="minorHAnsi" w:hAnsiTheme="minorHAnsi" w:cstheme="minorHAnsi"/>
         </w:rPr>
       </w:pPr>
-      <w:bookmarkStart w:id="33" w:name="_Toc126166895"/>
+      <w:bookmarkStart w:id="34" w:name="_Toc126254685"/>
       <w:r>
         <w:rPr>
           <w:rFonts w:asciiTheme="minorHAnsi" w:hAnsiTheme="minorHAnsi" w:cstheme="minorHAnsi"/>
         </w:rPr>
         <w:t>Migration der Daten/ Backup und Restore</w:t>
       </w:r>
-      <w:bookmarkEnd w:id="33"/>
-    </w:p>
-    <w:p>
-      <w:pPr>
-        <w:rPr>
-          <w:rFonts w:cstheme="minorHAnsi"/>
-        </w:rPr>
-      </w:pPr>
-      <w:r>
-        <w:rPr>
-          <w:rFonts w:cstheme="minorHAnsi"/>
-        </w:rPr>
-        <w:t>Im Einzelnen sieht das Vorgehen folgenderma</w:t>
-      </w:r>
-      <w:r>
-        <w:rPr>
-          <w:rFonts w:cstheme="minorHAnsi"/>
-        </w:rPr>
-        <w:t>ss</w:t>
-      </w:r>
-      <w:r>
-        <w:rPr>
-          <w:rFonts w:cstheme="minorHAnsi"/>
-        </w:rPr>
-        <w:t>en aus:</w:t>
-      </w:r>
-    </w:p>
-    <w:p>
-      <w:pPr>
-        <w:rPr>
-          <w:rFonts w:cstheme="minorHAnsi"/>
-        </w:rPr>
-      </w:pPr>
-      <w:bookmarkStart w:id="34" w:name="_Toc126166896"/>
+      <w:bookmarkEnd w:id="34"/>
+    </w:p>
+    <w:p>
+      <w:pPr>
+        <w:rPr>
+          <w:rFonts w:cstheme="minorHAnsi"/>
+        </w:rPr>
+      </w:pPr>
+      <w:r>
+        <w:rPr>
+          <w:rFonts w:cstheme="minorHAnsi"/>
+        </w:rPr>
+        <w:t>Im Einzelnen sieht das Vorgehen folgendermassen aus:</w:t>
+      </w:r>
+    </w:p>
+    <w:p>
+      <w:pPr>
+        <w:rPr>
+          <w:rFonts w:cstheme="minorHAnsi"/>
+        </w:rPr>
+      </w:pPr>
+      <w:bookmarkStart w:id="35" w:name="_Toc126254686"/>
       <w:r>
         <w:rPr>
           <w:rStyle w:val="berschrift3Zchn"/>
@@ -12324,7 +12188,7 @@
         </w:rPr>
         <w:t>Migration</w:t>
       </w:r>
-      <w:bookmarkEnd w:id="34"/>
+      <w:bookmarkEnd w:id="35"/>
       <w:r>
         <w:rPr>
           <w:rFonts w:cstheme="minorHAnsi"/>
@@ -12336,25 +12200,7 @@
         <w:rPr>
           <w:rFonts w:cstheme="minorHAnsi"/>
         </w:rPr>
-        <w:t>Für die Migration</w:t>
-      </w:r>
-      <w:r>
-        <w:rPr>
-          <w:rFonts w:cstheme="minorHAnsi"/>
-        </w:rPr>
-        <w:t xml:space="preserve"> habe</w:t>
-      </w:r>
-      <w:r>
-        <w:rPr>
-          <w:rFonts w:cstheme="minorHAnsi"/>
-        </w:rPr>
-        <w:t xml:space="preserve"> ich</w:t>
-      </w:r>
-      <w:r>
-        <w:rPr>
-          <w:rFonts w:cstheme="minorHAnsi"/>
-        </w:rPr>
-        <w:t xml:space="preserve"> Skripte erstellt, um Daten durch MongoDB und SQL zu migrieren, sowie PowerShell Skripte für Backup und Restore der Datenbank. Die Skripte fragen nach Benutzereingaben und verwenden die Tools </w:t>
+        <w:t xml:space="preserve">Für die Migration habe ich Skripte erstellt, um Daten durch MongoDB und SQL zu migrieren, sowie PowerShell Skripte für Backup und Restore der Datenbank. Die Skripte fragen nach Benutzereingaben und verwenden die Tools </w:t>
       </w:r>
       <w:proofErr w:type="spellStart"/>
       <w:r>
@@ -12382,16 +12228,16 @@
         <w:rPr>
           <w:rFonts w:cstheme="minorHAnsi"/>
         </w:rPr>
-        <w:t>. Der "bin" Folder von MongoDB Tools muss zu den Environment Variables hinzugefügt werden, damit die Skripte funktionieren. Um das geplante Berechtigungskonzept umzusetzen, habe ich eine MongoDB Skriptdatei erstellt, die zwei Benutzer erstellt - einen mit Lese- und Schreibrechten und einen mit nur Leserechten. Die Anmeldung des Benutzers kann entweder nach oder während der Verbindung mit der Datenbank erfolgen. Informationen hierzu sind auch in der Skriptdatei enthalten. In unserer Web API melden wir uns mit dem Benutzer an, der Lese- und Schreibrechte hat.</w:t>
-      </w:r>
-    </w:p>
-    <w:p>
-      <w:pPr>
-        <w:rPr>
-          <w:rFonts w:cstheme="minorHAnsi"/>
-        </w:rPr>
-      </w:pPr>
-      <w:bookmarkStart w:id="35" w:name="_Toc126166897"/>
+        <w:t>. Der "bin" Folder von MongoDB Tools muss zu den Environment Variables hinzugefügt werden, damit die Skripte funktionieren. Um das geplante Berechtigungskonzept umzusetzen, habe ich eine MongoDB Skriptdatei erstellt, die zwei Benutzer erstellt - einen mit Lese- und Schreibrechten und einen mit nur Leserechten. Die Anmeldung des Benutzers kann entweder nach oder während der Verbindung mit der Datenbank erfolgen. In unserer Web API melden wir uns mit dem Benutzer an, der Lese- und Schreibrechte hat.</w:t>
+      </w:r>
+    </w:p>
+    <w:p>
+      <w:pPr>
+        <w:rPr>
+          <w:rFonts w:cstheme="minorHAnsi"/>
+        </w:rPr>
+      </w:pPr>
+      <w:bookmarkStart w:id="36" w:name="_Toc126254687"/>
       <w:r>
         <w:rPr>
           <w:rStyle w:val="berschrift3Zchn"/>
@@ -12399,24 +12245,12 @@
         </w:rPr>
         <w:t>Backup:</w:t>
       </w:r>
-      <w:bookmarkEnd w:id="35"/>
-      <w:r>
-        <w:rPr>
-          <w:rFonts w:cstheme="minorHAnsi"/>
-        </w:rPr>
-        <w:t xml:space="preserve"> </w:t>
-      </w:r>
-      <w:r>
-        <w:rPr>
-          <w:rFonts w:cstheme="minorHAnsi"/>
-        </w:rPr>
-        <w:t>Hier habe ich</w:t>
-      </w:r>
-      <w:r>
-        <w:rPr>
-          <w:rFonts w:cstheme="minorHAnsi"/>
-        </w:rPr>
-        <w:t xml:space="preserve"> den Befehl "</w:t>
+      <w:bookmarkEnd w:id="36"/>
+      <w:r>
+        <w:rPr>
+          <w:rFonts w:cstheme="minorHAnsi"/>
+        </w:rPr>
+        <w:t xml:space="preserve"> Hier habe ich den Befehl "</w:t>
       </w:r>
       <w:proofErr w:type="spellStart"/>
       <w:r>
@@ -12430,68 +12264,102 @@
         <w:rPr>
           <w:rFonts w:cstheme="minorHAnsi"/>
         </w:rPr>
-        <w:t>" auf der Kommandozeile</w:t>
-      </w:r>
-      <w:r>
-        <w:rPr>
-          <w:rFonts w:cstheme="minorHAnsi"/>
-        </w:rPr>
-        <w:t xml:space="preserve"> eingegeben</w:t>
-      </w:r>
-      <w:r>
-        <w:rPr>
-          <w:rFonts w:cstheme="minorHAnsi"/>
-        </w:rPr>
-        <w:t>, um ein Backup der Datenbank zu erstellen.</w:t>
-      </w:r>
-      <w:r>
-        <w:rPr>
-          <w:rFonts w:cstheme="minorHAnsi"/>
-        </w:rPr>
-        <w:t xml:space="preserve"> Im Befehl ist das </w:t>
-      </w:r>
-      <w:r>
-        <w:rPr>
-          <w:rFonts w:cstheme="minorHAnsi"/>
-        </w:rPr>
-        <w:t xml:space="preserve">Backup-Verzeichnis </w:t>
-      </w:r>
-      <w:r>
-        <w:rPr>
-          <w:rFonts w:cstheme="minorHAnsi"/>
-        </w:rPr>
-        <w:t>in einem Neuen Ordner</w:t>
-      </w:r>
-      <w:r>
-        <w:rPr>
-          <w:rFonts w:cstheme="minorHAnsi"/>
-        </w:rPr>
-        <w:t>, auf dem die Daten wiederhergestellt werden sollen.</w:t>
-      </w:r>
-    </w:p>
-    <w:p>
-      <w:pPr>
-        <w:rPr>
-          <w:rFonts w:cstheme="minorHAnsi"/>
-        </w:rPr>
-      </w:pPr>
-      <w:bookmarkStart w:id="36" w:name="_Toc126166898"/>
+        <w:t>" auf der Kommandozeile eingegeben, um ein Backup der Datenbank zu erstellen. Im Befehl ist das Backup-Verzeichnis in einem Neuen Ordner, auf dem die Daten wiederhergestellt werden sollen.</w:t>
+      </w:r>
+    </w:p>
+    <w:p>
+      <w:pPr>
+        <w:rPr>
+          <w:rFonts w:cstheme="minorHAnsi"/>
+        </w:rPr>
+      </w:pPr>
+      <w:bookmarkStart w:id="37" w:name="_Toc126254688"/>
       <w:r>
         <w:rPr>
           <w:rStyle w:val="berschrift3Zchn"/>
           <w:rFonts w:asciiTheme="minorHAnsi" w:hAnsiTheme="minorHAnsi" w:cstheme="minorHAnsi"/>
         </w:rPr>
-        <w:lastRenderedPageBreak/>
-        <w:t>Backup wieder</w:t>
-      </w:r>
+        <w:t>Backup wiederherstellen</w:t>
+      </w:r>
+      <w:bookmarkEnd w:id="37"/>
+      <w:r>
+        <w:rPr>
+          <w:rFonts w:cstheme="minorHAnsi"/>
+        </w:rPr>
+        <w:t>: Dafür habe ich den Befehl "</w:t>
+      </w:r>
+      <w:proofErr w:type="spellStart"/>
+      <w:r>
+        <w:rPr>
+          <w:rFonts w:cstheme="minorHAnsi"/>
+        </w:rPr>
+        <w:t>mongorestore</w:t>
+      </w:r>
+      <w:proofErr w:type="spellEnd"/>
+      <w:r>
+        <w:rPr>
+          <w:rFonts w:cstheme="minorHAnsi"/>
+        </w:rPr>
+        <w:t>" auf der Kommandozeile, um das Backup auf den neuen Server wiederherzustellen. Und anschliessend habe ich die Wiederherstellung überprüft, ob alle Daten wie erwartet wiederhergestellt wurden.</w:t>
+      </w:r>
+    </w:p>
+    <w:p>
+      <w:pPr>
+        <w:rPr>
+          <w:rFonts w:cstheme="minorHAnsi"/>
+        </w:rPr>
+      </w:pPr>
+    </w:p>
+    <w:p>
+      <w:pPr>
+        <w:pStyle w:val="berschrift2"/>
+        <w:rPr>
+          <w:rFonts w:asciiTheme="minorHAnsi" w:hAnsiTheme="minorHAnsi" w:cstheme="minorHAnsi"/>
+        </w:rPr>
+      </w:pPr>
+      <w:bookmarkStart w:id="38" w:name="_Toc126254689"/>
+      <w:r>
+        <w:rPr>
+          <w:rFonts w:asciiTheme="minorHAnsi" w:hAnsiTheme="minorHAnsi" w:cstheme="minorHAnsi"/>
+        </w:rPr>
+        <w:t>Postman</w:t>
+      </w:r>
+      <w:r>
+        <w:rPr>
+          <w:rFonts w:asciiTheme="minorHAnsi" w:hAnsiTheme="minorHAnsi" w:cstheme="minorHAnsi"/>
+        </w:rPr>
+        <w:t xml:space="preserve"> Request erstellen</w:t>
+      </w:r>
+      <w:bookmarkEnd w:id="38"/>
+    </w:p>
+    <w:p>
+      <w:pPr>
+        <w:rPr>
+          <w:rFonts w:cstheme="minorHAnsi"/>
+        </w:rPr>
+      </w:pPr>
+      <w:r>
+        <w:rPr>
+          <w:rFonts w:cstheme="minorHAnsi"/>
+        </w:rPr>
+        <w:t>Hier beschriebe ich wie ich mit Postman vorgegangen bin.</w:t>
+      </w:r>
+    </w:p>
+    <w:p>
+      <w:pPr>
+        <w:rPr>
+          <w:rFonts w:cstheme="minorHAnsi"/>
+        </w:rPr>
+      </w:pPr>
+      <w:bookmarkStart w:id="39" w:name="_Toc126254690"/>
       <w:r>
         <w:rPr>
           <w:rStyle w:val="berschrift3Zchn"/>
           <w:rFonts w:asciiTheme="minorHAnsi" w:hAnsiTheme="minorHAnsi" w:cstheme="minorHAnsi"/>
         </w:rPr>
-        <w:t>herstellen</w:t>
-      </w:r>
-      <w:bookmarkEnd w:id="36"/>
+        <w:t>Neue Collection erstellen</w:t>
+      </w:r>
+      <w:bookmarkEnd w:id="39"/>
       <w:r>
         <w:rPr>
           <w:rFonts w:cstheme="minorHAnsi"/>
@@ -12502,110 +12370,68 @@
         <w:rPr>
           <w:rFonts w:cstheme="minorHAnsi"/>
         </w:rPr>
-        <w:t xml:space="preserve">Dafür habe ich </w:t>
-      </w:r>
-      <w:r>
-        <w:rPr>
-          <w:rFonts w:cstheme="minorHAnsi"/>
-        </w:rPr>
-        <w:t>den Befehl "</w:t>
+        <w:t>In Postmann habe ich zuerst eine neue Collection erstellt</w:t>
+      </w:r>
+      <w:r>
+        <w:rPr>
+          <w:rFonts w:cstheme="minorHAnsi"/>
+        </w:rPr>
+        <w:t xml:space="preserve">, in der </w:t>
+      </w:r>
+      <w:r>
+        <w:rPr>
+          <w:rFonts w:cstheme="minorHAnsi"/>
+        </w:rPr>
+        <w:t>ich</w:t>
+      </w:r>
+      <w:r>
+        <w:rPr>
+          <w:rFonts w:cstheme="minorHAnsi"/>
+        </w:rPr>
+        <w:t xml:space="preserve"> alle </w:t>
+      </w:r>
+      <w:r>
+        <w:rPr>
+          <w:rFonts w:cstheme="minorHAnsi"/>
+        </w:rPr>
+        <w:t>meine</w:t>
+      </w:r>
+      <w:r>
+        <w:rPr>
+          <w:rFonts w:cstheme="minorHAnsi"/>
+        </w:rPr>
+        <w:t xml:space="preserve"> </w:t>
       </w:r>
       <w:proofErr w:type="spellStart"/>
       <w:r>
         <w:rPr>
           <w:rFonts w:cstheme="minorHAnsi"/>
         </w:rPr>
-        <w:t>mongorestore</w:t>
+        <w:t>Requests</w:t>
       </w:r>
       <w:proofErr w:type="spellEnd"/>
       <w:r>
         <w:rPr>
           <w:rFonts w:cstheme="minorHAnsi"/>
         </w:rPr>
-        <w:t>" auf der Kommandozeile, um das Backup auf den neuen Server wiederherzustellen.</w:t>
-      </w:r>
-      <w:r>
-        <w:rPr>
-          <w:rFonts w:cstheme="minorHAnsi"/>
-        </w:rPr>
-        <w:t xml:space="preserve"> Und anschliessend habe ich</w:t>
-      </w:r>
-      <w:r>
-        <w:rPr>
-          <w:rFonts w:cstheme="minorHAnsi"/>
-        </w:rPr>
-        <w:t xml:space="preserve"> die Wiederherstellung</w:t>
-      </w:r>
-      <w:r>
-        <w:rPr>
-          <w:rFonts w:cstheme="minorHAnsi"/>
-        </w:rPr>
-        <w:t xml:space="preserve"> überprüft, </w:t>
-      </w:r>
-      <w:r>
-        <w:rPr>
-          <w:rFonts w:cstheme="minorHAnsi"/>
-        </w:rPr>
-        <w:t>ob alle Daten wie erwartet wiederhergestellt wurden.</w:t>
-      </w:r>
-    </w:p>
-    <w:p>
-      <w:pPr>
-        <w:rPr>
-          <w:rFonts w:cstheme="minorHAnsi"/>
-        </w:rPr>
-      </w:pPr>
-    </w:p>
-    <w:p>
-      <w:pPr>
-        <w:pStyle w:val="berschrift2"/>
-        <w:rPr>
-          <w:rFonts w:asciiTheme="minorHAnsi" w:hAnsiTheme="minorHAnsi" w:cstheme="minorHAnsi"/>
-        </w:rPr>
-      </w:pPr>
-      <w:bookmarkStart w:id="37" w:name="_Toc126166899"/>
-      <w:r>
-        <w:rPr>
-          <w:rFonts w:asciiTheme="minorHAnsi" w:hAnsiTheme="minorHAnsi" w:cstheme="minorHAnsi"/>
-        </w:rPr>
-        <w:t>Postman</w:t>
-      </w:r>
-      <w:r>
-        <w:rPr>
-          <w:rFonts w:asciiTheme="minorHAnsi" w:hAnsiTheme="minorHAnsi" w:cstheme="minorHAnsi"/>
-        </w:rPr>
-        <w:t xml:space="preserve"> Request erstellen</w:t>
-      </w:r>
-      <w:bookmarkEnd w:id="37"/>
-    </w:p>
-    <w:p>
-      <w:pPr>
-        <w:rPr>
-          <w:rFonts w:cstheme="minorHAnsi"/>
-        </w:rPr>
-      </w:pPr>
-      <w:r>
-        <w:rPr>
-          <w:rFonts w:cstheme="minorHAnsi"/>
-        </w:rPr>
-        <w:t>Hier beschriebe ich wie ich mit Postman vorgegangen bin.</w:t>
-      </w:r>
-    </w:p>
-    <w:p>
-      <w:pPr>
-        <w:rPr>
-          <w:rFonts w:cstheme="minorHAnsi"/>
-        </w:rPr>
-      </w:pPr>
-      <w:bookmarkStart w:id="38" w:name="_Toc126166900"/>
+        <w:t xml:space="preserve"> speichern können.</w:t>
+      </w:r>
+    </w:p>
+    <w:p>
+      <w:pPr>
+        <w:rPr>
+          <w:rFonts w:cstheme="minorHAnsi"/>
+        </w:rPr>
+      </w:pPr>
+      <w:bookmarkStart w:id="40" w:name="_Toc126254691"/>
       <w:r>
         <w:rPr>
           <w:rStyle w:val="berschrift3Zchn"/>
           <w:rFonts w:asciiTheme="minorHAnsi" w:hAnsiTheme="minorHAnsi" w:cstheme="minorHAnsi"/>
         </w:rPr>
-        <w:t>Neue Collection erstellen</w:t>
-      </w:r>
-      <w:bookmarkEnd w:id="38"/>
+        <w:t>Neuen Request erstellen</w:t>
+      </w:r>
+      <w:bookmarkEnd w:id="40"/>
       <w:r>
         <w:rPr>
           <w:rFonts w:cstheme="minorHAnsi"/>
@@ -12616,68 +12442,30 @@
         <w:rPr>
           <w:rFonts w:cstheme="minorHAnsi"/>
         </w:rPr>
-        <w:t>In Postmann habe ich zuerst eine neue Collection erstellt</w:t>
-      </w:r>
-      <w:r>
-        <w:rPr>
-          <w:rFonts w:cstheme="minorHAnsi"/>
-        </w:rPr>
-        <w:t xml:space="preserve">, in der </w:t>
-      </w:r>
-      <w:r>
-        <w:rPr>
-          <w:rFonts w:cstheme="minorHAnsi"/>
-        </w:rPr>
-        <w:t>ich</w:t>
-      </w:r>
-      <w:r>
-        <w:rPr>
-          <w:rFonts w:cstheme="minorHAnsi"/>
-        </w:rPr>
-        <w:t xml:space="preserve"> alle </w:t>
-      </w:r>
-      <w:r>
-        <w:rPr>
-          <w:rFonts w:cstheme="minorHAnsi"/>
-        </w:rPr>
-        <w:t>meine</w:t>
-      </w:r>
-      <w:r>
-        <w:rPr>
-          <w:rFonts w:cstheme="minorHAnsi"/>
-        </w:rPr>
-        <w:t xml:space="preserve"> </w:t>
-      </w:r>
-      <w:proofErr w:type="spellStart"/>
-      <w:r>
-        <w:rPr>
-          <w:rFonts w:cstheme="minorHAnsi"/>
-        </w:rPr>
-        <w:t>Requests</w:t>
-      </w:r>
-      <w:proofErr w:type="spellEnd"/>
-      <w:r>
-        <w:rPr>
-          <w:rFonts w:cstheme="minorHAnsi"/>
-        </w:rPr>
-        <w:t xml:space="preserve"> speichern können.</w:t>
-      </w:r>
-    </w:p>
-    <w:p>
-      <w:pPr>
-        <w:rPr>
-          <w:rFonts w:cstheme="minorHAnsi"/>
-        </w:rPr>
-      </w:pPr>
-      <w:bookmarkStart w:id="39" w:name="_Toc126166901"/>
+        <w:t xml:space="preserve">Danach habe ich auf die neue Collection ein Neues Request </w:t>
+      </w:r>
+      <w:r>
+        <w:rPr>
+          <w:rFonts w:cstheme="minorHAnsi"/>
+        </w:rPr>
+        <w:t xml:space="preserve"> auf den Button "New" um einen neuen Request zu erstellen.</w:t>
+      </w:r>
+    </w:p>
+    <w:p>
+      <w:pPr>
+        <w:rPr>
+          <w:rFonts w:cstheme="minorHAnsi"/>
+        </w:rPr>
+      </w:pPr>
+      <w:bookmarkStart w:id="41" w:name="_Toc126254692"/>
       <w:r>
         <w:rPr>
           <w:rStyle w:val="berschrift3Zchn"/>
           <w:rFonts w:asciiTheme="minorHAnsi" w:hAnsiTheme="minorHAnsi" w:cstheme="minorHAnsi"/>
         </w:rPr>
-        <w:t>Neuen Request erstellen</w:t>
-      </w:r>
-      <w:bookmarkEnd w:id="39"/>
+        <w:t>Request-Methoden auswählen</w:t>
+      </w:r>
+      <w:bookmarkEnd w:id="41"/>
       <w:r>
         <w:rPr>
           <w:rFonts w:cstheme="minorHAnsi"/>
@@ -12688,83 +12476,89 @@
         <w:rPr>
           <w:rFonts w:cstheme="minorHAnsi"/>
         </w:rPr>
-        <w:t xml:space="preserve">Danach habe ich auf die neue Collection ein Neues Request </w:t>
-      </w:r>
-      <w:r>
-        <w:rPr>
-          <w:rFonts w:cstheme="minorHAnsi"/>
-        </w:rPr>
-        <w:t xml:space="preserve"> auf den Button "New" um einen neuen Request zu erstellen.</w:t>
-      </w:r>
-    </w:p>
-    <w:p>
-      <w:pPr>
-        <w:rPr>
-          <w:rFonts w:cstheme="minorHAnsi"/>
-        </w:rPr>
-      </w:pPr>
-      <w:bookmarkStart w:id="40" w:name="_Toc126166902"/>
+        <w:t>Anschliessend habe ich</w:t>
+      </w:r>
+      <w:r>
+        <w:rPr>
+          <w:rFonts w:cstheme="minorHAnsi"/>
+        </w:rPr>
+        <w:t xml:space="preserve"> die HTTP-Methode</w:t>
+      </w:r>
+      <w:r>
+        <w:rPr>
+          <w:rFonts w:cstheme="minorHAnsi"/>
+        </w:rPr>
+        <w:t xml:space="preserve"> ausgewählt </w:t>
+      </w:r>
+      <w:r>
+        <w:rPr>
+          <w:rFonts w:cstheme="minorHAnsi"/>
+        </w:rPr>
+        <w:t xml:space="preserve">, </w:t>
+      </w:r>
+      <w:r>
+        <w:rPr>
+          <w:rFonts w:cstheme="minorHAnsi"/>
+        </w:rPr>
+        <w:t>welche</w:t>
+      </w:r>
+      <w:r>
+        <w:rPr>
+          <w:rFonts w:cstheme="minorHAnsi"/>
+        </w:rPr>
+        <w:t xml:space="preserve"> </w:t>
+      </w:r>
+      <w:r>
+        <w:rPr>
+          <w:rFonts w:cstheme="minorHAnsi"/>
+        </w:rPr>
+        <w:t xml:space="preserve">ich </w:t>
+      </w:r>
+      <w:r>
+        <w:rPr>
+          <w:rFonts w:cstheme="minorHAnsi"/>
+        </w:rPr>
+        <w:t xml:space="preserve">für </w:t>
+      </w:r>
+      <w:r>
+        <w:rPr>
+          <w:rFonts w:cstheme="minorHAnsi"/>
+        </w:rPr>
+        <w:t>meine</w:t>
+      </w:r>
+      <w:r>
+        <w:rPr>
+          <w:rFonts w:cstheme="minorHAnsi"/>
+        </w:rPr>
+        <w:t xml:space="preserve"> Request verwenden möchten (GET, POST, PUT, DELETE, etc.).</w:t>
+      </w:r>
+    </w:p>
+    <w:p>
+      <w:pPr>
+        <w:rPr>
+          <w:rFonts w:cstheme="minorHAnsi"/>
+        </w:rPr>
+      </w:pPr>
+      <w:bookmarkStart w:id="42" w:name="_Toc126254693"/>
       <w:r>
         <w:rPr>
           <w:rStyle w:val="berschrift3Zchn"/>
           <w:rFonts w:asciiTheme="minorHAnsi" w:hAnsiTheme="minorHAnsi" w:cstheme="minorHAnsi"/>
         </w:rPr>
-        <w:t>Request-Methoden auswählen</w:t>
-      </w:r>
-      <w:bookmarkEnd w:id="40"/>
-      <w:r>
-        <w:rPr>
-          <w:rFonts w:cstheme="minorHAnsi"/>
-        </w:rPr>
-        <w:t xml:space="preserve">: </w:t>
-      </w:r>
-      <w:r>
-        <w:rPr>
-          <w:rFonts w:cstheme="minorHAnsi"/>
-        </w:rPr>
-        <w:t>Anschliessend habe ich</w:t>
-      </w:r>
-      <w:r>
-        <w:rPr>
-          <w:rFonts w:cstheme="minorHAnsi"/>
-        </w:rPr>
-        <w:t xml:space="preserve"> die HTTP-Methode</w:t>
-      </w:r>
-      <w:r>
-        <w:rPr>
-          <w:rFonts w:cstheme="minorHAnsi"/>
-        </w:rPr>
-        <w:t xml:space="preserve"> ausgewählt </w:t>
-      </w:r>
-      <w:r>
-        <w:rPr>
-          <w:rFonts w:cstheme="minorHAnsi"/>
-        </w:rPr>
-        <w:t xml:space="preserve">, </w:t>
-      </w:r>
-      <w:r>
-        <w:rPr>
-          <w:rFonts w:cstheme="minorHAnsi"/>
-        </w:rPr>
-        <w:t>welche</w:t>
-      </w:r>
-      <w:r>
-        <w:rPr>
-          <w:rFonts w:cstheme="minorHAnsi"/>
-        </w:rPr>
-        <w:t xml:space="preserve"> </w:t>
-      </w:r>
-      <w:r>
-        <w:rPr>
-          <w:rFonts w:cstheme="minorHAnsi"/>
-        </w:rPr>
-        <w:t xml:space="preserve">ich </w:t>
-      </w:r>
-      <w:r>
-        <w:rPr>
-          <w:rFonts w:cstheme="minorHAnsi"/>
-        </w:rPr>
-        <w:t xml:space="preserve">für </w:t>
+        <w:t>URL eingeben: Geben</w:t>
+      </w:r>
+      <w:bookmarkEnd w:id="42"/>
+      <w:r>
+        <w:rPr>
+          <w:rFonts w:cstheme="minorHAnsi"/>
+        </w:rPr>
+        <w:t>: Bei jedem Request musste ich</w:t>
+      </w:r>
+      <w:r>
+        <w:rPr>
+          <w:rFonts w:cstheme="minorHAnsi"/>
+        </w:rPr>
+        <w:t xml:space="preserve"> die URL </w:t>
       </w:r>
       <w:r>
         <w:rPr>
@@ -12776,220 +12570,180 @@
         <w:rPr>
           <w:rFonts w:cstheme="minorHAnsi"/>
         </w:rPr>
-        <w:t xml:space="preserve"> Request verwenden möchten (GET, POST, PUT, DELETE, etc.).</w:t>
-      </w:r>
-    </w:p>
-    <w:p>
-      <w:pPr>
-        <w:rPr>
-          <w:rFonts w:cstheme="minorHAnsi"/>
-        </w:rPr>
-      </w:pPr>
-      <w:bookmarkStart w:id="41" w:name="_Toc126166903"/>
+        <w:t xml:space="preserve"> API </w:t>
+      </w:r>
+      <w:r>
+        <w:rPr>
+          <w:rFonts w:cstheme="minorHAnsi"/>
+        </w:rPr>
+        <w:t>eingeben</w:t>
+      </w:r>
+      <w:r>
+        <w:rPr>
+          <w:rFonts w:cstheme="minorHAnsi"/>
+        </w:rPr>
+        <w:t xml:space="preserve">, die </w:t>
+      </w:r>
+      <w:r>
+        <w:rPr>
+          <w:rFonts w:cstheme="minorHAnsi"/>
+        </w:rPr>
+        <w:t>ich testen Möchte.</w:t>
+      </w:r>
+    </w:p>
+    <w:p>
+      <w:pPr>
+        <w:rPr>
+          <w:rFonts w:cstheme="minorHAnsi"/>
+        </w:rPr>
+      </w:pPr>
+      <w:bookmarkStart w:id="43" w:name="_Toc126254694"/>
       <w:r>
         <w:rPr>
           <w:rStyle w:val="berschrift3Zchn"/>
           <w:rFonts w:asciiTheme="minorHAnsi" w:hAnsiTheme="minorHAnsi" w:cstheme="minorHAnsi"/>
         </w:rPr>
-        <w:t>URL eingeben: Geben</w:t>
-      </w:r>
-      <w:bookmarkEnd w:id="41"/>
-      <w:r>
-        <w:rPr>
-          <w:rFonts w:cstheme="minorHAnsi"/>
-        </w:rPr>
-        <w:t>: Bei jedem Request musste ich</w:t>
-      </w:r>
-      <w:r>
-        <w:rPr>
-          <w:rFonts w:cstheme="minorHAnsi"/>
-        </w:rPr>
-        <w:t xml:space="preserve"> die URL </w:t>
-      </w:r>
-      <w:r>
-        <w:rPr>
-          <w:rFonts w:cstheme="minorHAnsi"/>
-        </w:rPr>
-        <w:t>meine</w:t>
-      </w:r>
-      <w:r>
-        <w:rPr>
-          <w:rFonts w:cstheme="minorHAnsi"/>
-        </w:rPr>
-        <w:t xml:space="preserve"> API </w:t>
-      </w:r>
-      <w:r>
-        <w:rPr>
-          <w:rFonts w:cstheme="minorHAnsi"/>
-        </w:rPr>
-        <w:t>eingeben</w:t>
-      </w:r>
-      <w:r>
-        <w:rPr>
-          <w:rFonts w:cstheme="minorHAnsi"/>
-        </w:rPr>
-        <w:t xml:space="preserve">, die </w:t>
-      </w:r>
-      <w:r>
-        <w:rPr>
-          <w:rFonts w:cstheme="minorHAnsi"/>
-        </w:rPr>
-        <w:t>ich testen Möchte.</w:t>
-      </w:r>
-    </w:p>
-    <w:p>
-      <w:pPr>
-        <w:rPr>
-          <w:rFonts w:cstheme="minorHAnsi"/>
-        </w:rPr>
-      </w:pPr>
-      <w:bookmarkStart w:id="42" w:name="_Toc126166904"/>
+        <w:t>Request-Header einstellen (optional):</w:t>
+      </w:r>
+      <w:bookmarkEnd w:id="43"/>
+      <w:r>
+        <w:rPr>
+          <w:rFonts w:cstheme="minorHAnsi"/>
+        </w:rPr>
+        <w:t xml:space="preserve"> Request-Header einstellen, beispielsweise einen Autorisierungs-Token oder Inhalts-Typ</w:t>
+      </w:r>
+      <w:r>
+        <w:rPr>
+          <w:rFonts w:cstheme="minorHAnsi"/>
+        </w:rPr>
+        <w:t xml:space="preserve"> im Request mitzugeben.</w:t>
+      </w:r>
+    </w:p>
+    <w:p>
+      <w:pPr>
+        <w:rPr>
+          <w:rFonts w:cstheme="minorHAnsi"/>
+        </w:rPr>
+      </w:pPr>
+      <w:bookmarkStart w:id="44" w:name="_Toc126254695"/>
       <w:r>
         <w:rPr>
           <w:rStyle w:val="berschrift3Zchn"/>
           <w:rFonts w:asciiTheme="minorHAnsi" w:hAnsiTheme="minorHAnsi" w:cstheme="minorHAnsi"/>
         </w:rPr>
-        <w:t>Request-Header einstellen (optional):</w:t>
-      </w:r>
-      <w:bookmarkEnd w:id="42"/>
-      <w:r>
-        <w:rPr>
-          <w:rFonts w:cstheme="minorHAnsi"/>
-        </w:rPr>
-        <w:t xml:space="preserve"> Request-Header einstellen, beispielsweise einen Autorisierungs-Token oder Inhalts-Typ</w:t>
-      </w:r>
-      <w:r>
-        <w:rPr>
-          <w:rFonts w:cstheme="minorHAnsi"/>
-        </w:rPr>
-        <w:t xml:space="preserve"> im Request mitzugeben.</w:t>
-      </w:r>
-    </w:p>
-    <w:p>
-      <w:pPr>
-        <w:rPr>
-          <w:rFonts w:cstheme="minorHAnsi"/>
-        </w:rPr>
-      </w:pPr>
-      <w:bookmarkStart w:id="43" w:name="_Toc126166905"/>
+        <w:t>Request-Body (optional):</w:t>
+      </w:r>
+      <w:bookmarkEnd w:id="44"/>
+      <w:r>
+        <w:rPr>
+          <w:rFonts w:cstheme="minorHAnsi"/>
+        </w:rPr>
+        <w:t xml:space="preserve"> Wenn es sich um einen POST- oder PUT-Request handelt, können </w:t>
+      </w:r>
+      <w:r>
+        <w:rPr>
+          <w:rFonts w:cstheme="minorHAnsi"/>
+        </w:rPr>
+        <w:t>kann ich</w:t>
+      </w:r>
+      <w:r>
+        <w:rPr>
+          <w:rFonts w:cstheme="minorHAnsi"/>
+        </w:rPr>
+        <w:t xml:space="preserve"> auch einen Request-Body hinzufügen, um Daten an die API zu senden.</w:t>
+      </w:r>
+    </w:p>
+    <w:p>
+      <w:pPr>
+        <w:rPr>
+          <w:rFonts w:cstheme="minorHAnsi"/>
+        </w:rPr>
+      </w:pPr>
+      <w:bookmarkStart w:id="45" w:name="_Toc126254696"/>
       <w:r>
         <w:rPr>
           <w:rStyle w:val="berschrift3Zchn"/>
           <w:rFonts w:asciiTheme="minorHAnsi" w:hAnsiTheme="minorHAnsi" w:cstheme="minorHAnsi"/>
         </w:rPr>
-        <w:t>Request-Body (optional):</w:t>
-      </w:r>
-      <w:bookmarkEnd w:id="43"/>
-      <w:r>
-        <w:rPr>
-          <w:rFonts w:cstheme="minorHAnsi"/>
-        </w:rPr>
-        <w:t xml:space="preserve"> Wenn es sich um einen POST- oder PUT-Request handelt, können </w:t>
-      </w:r>
-      <w:r>
-        <w:rPr>
-          <w:rFonts w:cstheme="minorHAnsi"/>
-        </w:rPr>
-        <w:t>kann ich</w:t>
-      </w:r>
-      <w:r>
-        <w:rPr>
-          <w:rFonts w:cstheme="minorHAnsi"/>
-        </w:rPr>
-        <w:t xml:space="preserve"> auch einen Request-Body hinzufügen, um Daten an die API zu senden.</w:t>
-      </w:r>
-    </w:p>
-    <w:p>
-      <w:pPr>
-        <w:rPr>
-          <w:rFonts w:cstheme="minorHAnsi"/>
-        </w:rPr>
-      </w:pPr>
-      <w:bookmarkStart w:id="44" w:name="_Toc126166906"/>
-      <w:r>
-        <w:rPr>
-          <w:rStyle w:val="berschrift3Zchn"/>
+        <w:t>Ergebnis prüfen:</w:t>
+      </w:r>
+      <w:bookmarkEnd w:id="45"/>
+      <w:r>
+        <w:rPr>
+          <w:rFonts w:cstheme="minorHAnsi"/>
+        </w:rPr>
+        <w:t xml:space="preserve"> </w:t>
+      </w:r>
+      <w:r>
+        <w:rPr>
+          <w:rFonts w:cstheme="minorHAnsi"/>
+        </w:rPr>
+        <w:t xml:space="preserve">Und zum Schluss habe ich </w:t>
+      </w:r>
+      <w:r>
+        <w:rPr>
+          <w:rFonts w:cstheme="minorHAnsi"/>
+        </w:rPr>
+        <w:t>Überprüf</w:t>
+      </w:r>
+      <w:r>
+        <w:rPr>
+          <w:rFonts w:cstheme="minorHAnsi"/>
+        </w:rPr>
+        <w:t>t</w:t>
+      </w:r>
+      <w:r>
+        <w:rPr>
+          <w:rFonts w:cstheme="minorHAnsi"/>
+        </w:rPr>
+        <w:t xml:space="preserve"> </w:t>
+      </w:r>
+      <w:r>
+        <w:rPr>
+          <w:rFonts w:cstheme="minorHAnsi"/>
+        </w:rPr>
+        <w:t>ob</w:t>
+      </w:r>
+      <w:r>
+        <w:rPr>
+          <w:rFonts w:cstheme="minorHAnsi"/>
+        </w:rPr>
+        <w:t xml:space="preserve"> das Ergebnis, um sicherzustellen, dass es mit </w:t>
+      </w:r>
+      <w:r>
+        <w:rPr>
+          <w:rFonts w:cstheme="minorHAnsi"/>
+        </w:rPr>
+        <w:t>meine</w:t>
+      </w:r>
+      <w:r>
+        <w:rPr>
+          <w:rFonts w:cstheme="minorHAnsi"/>
+        </w:rPr>
+        <w:t xml:space="preserve"> Erwartungen übereinstimmt.</w:t>
+      </w:r>
+    </w:p>
+    <w:p>
+      <w:pPr>
+        <w:rPr>
+          <w:rFonts w:cstheme="minorHAnsi"/>
+        </w:rPr>
+      </w:pPr>
+      <w:r>
+        <w:rPr>
+          <w:rFonts w:cstheme="minorHAnsi"/>
+        </w:rPr>
+        <w:br w:type="page"/>
+      </w:r>
+    </w:p>
+    <w:p>
+      <w:pPr>
+        <w:pStyle w:val="berschrift1"/>
+        <w:rPr>
           <w:rFonts w:asciiTheme="minorHAnsi" w:hAnsiTheme="minorHAnsi" w:cstheme="minorHAnsi"/>
         </w:rPr>
-        <w:t>Ergebnis prüfen:</w:t>
-      </w:r>
-      <w:bookmarkEnd w:id="44"/>
-      <w:r>
-        <w:rPr>
-          <w:rFonts w:cstheme="minorHAnsi"/>
-        </w:rPr>
-        <w:t xml:space="preserve"> </w:t>
-      </w:r>
-      <w:r>
-        <w:rPr>
-          <w:rFonts w:cstheme="minorHAnsi"/>
-        </w:rPr>
-        <w:t xml:space="preserve">Und zum Schluss habe ich </w:t>
-      </w:r>
-      <w:r>
-        <w:rPr>
-          <w:rFonts w:cstheme="minorHAnsi"/>
-        </w:rPr>
-        <w:t>Überprüf</w:t>
-      </w:r>
-      <w:r>
-        <w:rPr>
-          <w:rFonts w:cstheme="minorHAnsi"/>
-        </w:rPr>
-        <w:t>t</w:t>
-      </w:r>
-      <w:r>
-        <w:rPr>
-          <w:rFonts w:cstheme="minorHAnsi"/>
-        </w:rPr>
-        <w:t xml:space="preserve"> </w:t>
-      </w:r>
-      <w:r>
-        <w:rPr>
-          <w:rFonts w:cstheme="minorHAnsi"/>
-        </w:rPr>
-        <w:t>ob</w:t>
-      </w:r>
-      <w:r>
-        <w:rPr>
-          <w:rFonts w:cstheme="minorHAnsi"/>
-        </w:rPr>
-        <w:t xml:space="preserve"> das Ergebnis, um sicherzustellen, dass es mit </w:t>
-      </w:r>
-      <w:r>
-        <w:rPr>
-          <w:rFonts w:cstheme="minorHAnsi"/>
-        </w:rPr>
-        <w:t>meine</w:t>
-      </w:r>
-      <w:r>
-        <w:rPr>
-          <w:rFonts w:cstheme="minorHAnsi"/>
-        </w:rPr>
-        <w:t xml:space="preserve"> Erwartungen übereinstimmt.</w:t>
-      </w:r>
-    </w:p>
-    <w:p>
-      <w:pPr>
-        <w:rPr>
-          <w:rFonts w:cstheme="minorHAnsi"/>
-        </w:rPr>
-      </w:pPr>
-      <w:r>
-        <w:rPr>
-          <w:rFonts w:cstheme="minorHAnsi"/>
-        </w:rPr>
-        <w:br w:type="page"/>
-      </w:r>
-    </w:p>
-    <w:p>
-      <w:pPr>
-        <w:pStyle w:val="berschrift1"/>
-        <w:rPr>
-          <w:rFonts w:asciiTheme="minorHAnsi" w:hAnsiTheme="minorHAnsi" w:cstheme="minorHAnsi"/>
-        </w:rPr>
-      </w:pPr>
-      <w:bookmarkStart w:id="45" w:name="_Toc126166907"/>
+      </w:pPr>
+      <w:bookmarkStart w:id="46" w:name="_Toc126254697"/>
       <w:r>
         <w:rPr>
           <w:rFonts w:asciiTheme="minorHAnsi" w:hAnsiTheme="minorHAnsi" w:cstheme="minorHAnsi"/>
@@ -12997,7 +12751,7 @@
         <w:lastRenderedPageBreak/>
         <w:t>Kontrollieren</w:t>
       </w:r>
-      <w:bookmarkEnd w:id="45"/>
+      <w:bookmarkEnd w:id="46"/>
     </w:p>
     <w:p>
       <w:pPr>
@@ -13031,7 +12785,7 @@
           <w:rFonts w:asciiTheme="minorHAnsi" w:hAnsiTheme="minorHAnsi" w:cstheme="minorHAnsi"/>
         </w:rPr>
       </w:pPr>
-      <w:bookmarkStart w:id="46" w:name="_Toc126166908"/>
+      <w:bookmarkStart w:id="47" w:name="_Toc126254698"/>
       <w:r>
         <w:rPr>
           <w:rFonts w:asciiTheme="minorHAnsi" w:hAnsiTheme="minorHAnsi" w:cstheme="minorHAnsi"/>
@@ -13050,7 +12804,7 @@
         </w:rPr>
         <w:t xml:space="preserve"> Postman Testen</w:t>
       </w:r>
-      <w:bookmarkEnd w:id="46"/>
+      <w:bookmarkEnd w:id="47"/>
     </w:p>
     <w:p>
       <w:pPr>
@@ -13072,6 +12826,7 @@
       <w:r>
         <w:rPr>
           <w:rFonts w:cstheme="minorHAnsi"/>
+          <w:noProof/>
         </w:rPr>
         <w:drawing>
           <wp:inline distT="0" distB="0" distL="0" distR="0" wp14:anchorId="6CCDDAE0" wp14:editId="0EA2BF03">
@@ -13124,32 +12879,22 @@
           <w:rFonts w:cstheme="minorHAnsi"/>
         </w:rPr>
       </w:pPr>
-      <w:bookmarkStart w:id="47" w:name="_Toc126166776"/>
+      <w:bookmarkStart w:id="48" w:name="_Toc126166776"/>
       <w:r>
         <w:t xml:space="preserve">Abbildung </w:t>
       </w:r>
-      <w:r>
-        <w:fldChar w:fldCharType="begin"/>
-      </w:r>
-      <w:r>
-        <w:instrText xml:space="preserve"> SEQ Abbildung \* ARABIC </w:instrText>
-      </w:r>
-      <w:r>
-        <w:fldChar w:fldCharType="separate"/>
-      </w:r>
-      <w:r>
-        <w:rPr>
-          <w:noProof/>
-        </w:rPr>
-        <w:t>6</w:t>
-      </w:r>
-      <w:r>
-        <w:fldChar w:fldCharType="end"/>
-      </w:r>
+      <w:fldSimple w:instr=" SEQ Abbildung \* ARABIC ">
+        <w:r>
+          <w:rPr>
+            <w:noProof/>
+          </w:rPr>
+          <w:t>6</w:t>
+        </w:r>
+      </w:fldSimple>
       <w:r>
         <w:t>: Postman Fenster</w:t>
       </w:r>
-      <w:bookmarkEnd w:id="47"/>
+      <w:bookmarkEnd w:id="48"/>
     </w:p>
     <w:p>
       <w:pPr>
@@ -13165,14 +12910,14 @@
           <w:rFonts w:asciiTheme="minorHAnsi" w:hAnsiTheme="minorHAnsi" w:cstheme="minorHAnsi"/>
         </w:rPr>
       </w:pPr>
-      <w:bookmarkStart w:id="48" w:name="_Toc126166909"/>
+      <w:bookmarkStart w:id="49" w:name="_Toc126254699"/>
       <w:r>
         <w:rPr>
           <w:rFonts w:asciiTheme="minorHAnsi" w:hAnsiTheme="minorHAnsi" w:cstheme="minorHAnsi"/>
         </w:rPr>
         <w:t>Alle HTTP Methode Testen</w:t>
       </w:r>
-      <w:bookmarkEnd w:id="48"/>
+      <w:bookmarkEnd w:id="49"/>
     </w:p>
     <w:p>
       <w:pPr>
@@ -13207,7 +12952,7 @@
           <w:rFonts w:asciiTheme="minorHAnsi" w:hAnsiTheme="minorHAnsi" w:cstheme="minorHAnsi"/>
         </w:rPr>
       </w:pPr>
-      <w:bookmarkStart w:id="49" w:name="_Toc126166910"/>
+      <w:bookmarkStart w:id="50" w:name="_Toc126254700"/>
       <w:r>
         <w:rPr>
           <w:rFonts w:asciiTheme="minorHAnsi" w:hAnsiTheme="minorHAnsi" w:cstheme="minorHAnsi"/>
@@ -13215,31 +12960,19 @@
         <w:lastRenderedPageBreak/>
         <w:t>Anforderungen erfüllt</w:t>
       </w:r>
-      <w:bookmarkEnd w:id="49"/>
-    </w:p>
-    <w:p>
-      <w:pPr>
-        <w:rPr>
-          <w:rFonts w:cstheme="minorHAnsi"/>
-        </w:rPr>
-      </w:pPr>
-      <w:r>
-        <w:rPr>
-          <w:rFonts w:cstheme="minorHAnsi"/>
-        </w:rPr>
-        <w:t>Ich habe den Fortschritt des Projekts regelmä</w:t>
-      </w:r>
-      <w:r>
-        <w:rPr>
-          <w:rFonts w:cstheme="minorHAnsi"/>
-        </w:rPr>
-        <w:t>ss</w:t>
-      </w:r>
-      <w:r>
-        <w:rPr>
-          <w:rFonts w:cstheme="minorHAnsi"/>
-        </w:rPr>
-        <w:t xml:space="preserve">ig überprüft, um sicherzustellen, dass alle Anforderungen erfüllt werden. Trotzdem habe ich manchmal den Fokus verloren und Zeit für </w:t>
+      <w:bookmarkEnd w:id="50"/>
+    </w:p>
+    <w:p>
+      <w:pPr>
+        <w:rPr>
+          <w:rFonts w:cstheme="minorHAnsi"/>
+        </w:rPr>
+      </w:pPr>
+      <w:r>
+        <w:rPr>
+          <w:rFonts w:cstheme="minorHAnsi"/>
+        </w:rPr>
+        <w:t xml:space="preserve">Ich habe den Fortschritt des Projekts regelmässig überprüft, um sicherzustellen, dass alle Anforderungen erfüllt werden. Trotzdem habe ich manchmal den Fokus verloren und Zeit für </w:t>
       </w:r>
       <w:proofErr w:type="spellStart"/>
       <w:r>
@@ -13270,14 +13003,14 @@
           <w:rFonts w:asciiTheme="minorHAnsi" w:hAnsiTheme="minorHAnsi" w:cstheme="minorHAnsi"/>
         </w:rPr>
       </w:pPr>
-      <w:bookmarkStart w:id="50" w:name="_Toc126166911"/>
+      <w:bookmarkStart w:id="51" w:name="_Toc126254701"/>
       <w:r>
         <w:rPr>
           <w:rFonts w:asciiTheme="minorHAnsi" w:hAnsiTheme="minorHAnsi" w:cstheme="minorHAnsi"/>
         </w:rPr>
         <w:t>Auswerten</w:t>
       </w:r>
-      <w:bookmarkEnd w:id="50"/>
+      <w:bookmarkEnd w:id="51"/>
     </w:p>
     <w:p>
       <w:pPr>
@@ -13299,14 +13032,14 @@
           <w:rFonts w:asciiTheme="minorHAnsi" w:hAnsiTheme="minorHAnsi" w:cstheme="minorHAnsi"/>
         </w:rPr>
       </w:pPr>
-      <w:bookmarkStart w:id="51" w:name="_Toc126166912"/>
+      <w:bookmarkStart w:id="52" w:name="_Toc126254702"/>
       <w:r>
         <w:rPr>
           <w:rFonts w:asciiTheme="minorHAnsi" w:hAnsiTheme="minorHAnsi" w:cstheme="minorHAnsi"/>
         </w:rPr>
         <w:t>Schlussfolgerung</w:t>
       </w:r>
-      <w:bookmarkEnd w:id="51"/>
+      <w:bookmarkEnd w:id="52"/>
       <w:r>
         <w:rPr>
           <w:rFonts w:asciiTheme="minorHAnsi" w:hAnsiTheme="minorHAnsi" w:cstheme="minorHAnsi"/>
@@ -13382,7 +13115,7 @@
           <w:rFonts w:asciiTheme="minorHAnsi" w:hAnsiTheme="minorHAnsi" w:cstheme="minorHAnsi"/>
         </w:rPr>
       </w:pPr>
-      <w:bookmarkStart w:id="52" w:name="_Toc126166913"/>
+      <w:bookmarkStart w:id="53" w:name="_Toc126254703"/>
       <w:r>
         <w:rPr>
           <w:rFonts w:asciiTheme="minorHAnsi" w:hAnsiTheme="minorHAnsi" w:cstheme="minorHAnsi"/>
@@ -13395,7 +13128,7 @@
         </w:rPr>
         <w:t>ieser API</w:t>
       </w:r>
-      <w:bookmarkEnd w:id="52"/>
+      <w:bookmarkEnd w:id="53"/>
     </w:p>
     <w:p>
       <w:pPr>
@@ -13424,14 +13157,14 @@
           <w:rFonts w:asciiTheme="minorHAnsi" w:hAnsiTheme="minorHAnsi" w:cstheme="minorHAnsi"/>
         </w:rPr>
       </w:pPr>
-      <w:bookmarkStart w:id="53" w:name="_Toc126166914"/>
+      <w:bookmarkStart w:id="54" w:name="_Toc126254704"/>
       <w:r>
         <w:rPr>
           <w:rFonts w:asciiTheme="minorHAnsi" w:hAnsiTheme="minorHAnsi" w:cstheme="minorHAnsi"/>
         </w:rPr>
         <w:t>Fazit</w:t>
       </w:r>
-      <w:bookmarkEnd w:id="53"/>
+      <w:bookmarkEnd w:id="54"/>
       <w:r>
         <w:rPr>
           <w:rFonts w:asciiTheme="minorHAnsi" w:hAnsiTheme="minorHAnsi" w:cstheme="minorHAnsi"/>
@@ -13531,18 +13264,141 @@
           <w:rFonts w:asciiTheme="minorHAnsi" w:hAnsiTheme="minorHAnsi" w:cstheme="minorHAnsi"/>
         </w:rPr>
       </w:pPr>
-      <w:bookmarkStart w:id="54" w:name="_Quellenverwies"/>
-      <w:bookmarkStart w:id="55" w:name="_Toc126166915"/>
-      <w:bookmarkEnd w:id="54"/>
+      <w:bookmarkStart w:id="55" w:name="_Quellenverwies"/>
+      <w:bookmarkStart w:id="56" w:name="_Toc126254705"/>
+      <w:bookmarkEnd w:id="55"/>
       <w:r>
         <w:rPr>
           <w:rFonts w:asciiTheme="minorHAnsi" w:hAnsiTheme="minorHAnsi" w:cstheme="minorHAnsi"/>
-          <w:highlight w:val="green"/>
         </w:rPr>
         <w:lastRenderedPageBreak/>
         <w:t>Quellenverwies</w:t>
       </w:r>
-      <w:bookmarkEnd w:id="55"/>
+      <w:bookmarkEnd w:id="56"/>
+    </w:p>
+    <w:p>
+      <w:pPr>
+        <w:pStyle w:val="Listenabsatz"/>
+        <w:numPr>
+          <w:ilvl w:val="0"/>
+          <w:numId w:val="32"/>
+        </w:numPr>
+      </w:pPr>
+      <w:hyperlink r:id="rId21" w:history="1">
+        <w:r>
+          <w:rPr>
+            <w:rStyle w:val="Hyperlink"/>
+          </w:rPr>
+          <w:t>https://hevodata.com/learn/mongodb-export-to-json/</w:t>
+        </w:r>
+      </w:hyperlink>
+    </w:p>
+    <w:p>
+      <w:pPr>
+        <w:pStyle w:val="Listenabsatz"/>
+        <w:numPr>
+          <w:ilvl w:val="0"/>
+          <w:numId w:val="32"/>
+        </w:numPr>
+      </w:pPr>
+      <w:hyperlink r:id="rId22" w:history="1">
+        <w:r>
+          <w:rPr>
+            <w:rStyle w:val="Hyperlink"/>
+          </w:rPr>
+          <w:t>https://www.mongodb.com/docs/</w:t>
+        </w:r>
+      </w:hyperlink>
+    </w:p>
+    <w:p>
+      <w:pPr>
+        <w:pStyle w:val="Listenabsatz"/>
+        <w:numPr>
+          <w:ilvl w:val="0"/>
+          <w:numId w:val="32"/>
+        </w:numPr>
+      </w:pPr>
+      <w:hyperlink r:id="rId23" w:history="1">
+        <w:r>
+          <w:rPr>
+            <w:rStyle w:val="Hyperlink"/>
+          </w:rPr>
+          <w:t>https://stackoverflow.com/</w:t>
+        </w:r>
+      </w:hyperlink>
+    </w:p>
+    <w:p>
+      <w:pPr>
+        <w:pStyle w:val="Listenabsatz"/>
+        <w:numPr>
+          <w:ilvl w:val="0"/>
+          <w:numId w:val="32"/>
+        </w:numPr>
+      </w:pPr>
+      <w:hyperlink r:id="rId24" w:history="1">
+        <w:r>
+          <w:rPr>
+            <w:rStyle w:val="Hyperlink"/>
+          </w:rPr>
+          <w:t>https://docs.devart.com/data-pump/exporting-data/export-to-json.html</w:t>
+        </w:r>
+      </w:hyperlink>
+    </w:p>
+    <w:p>
+      <w:pPr>
+        <w:pStyle w:val="Listenabsatz"/>
+        <w:numPr>
+          <w:ilvl w:val="0"/>
+          <w:numId w:val="32"/>
+        </w:numPr>
+      </w:pPr>
+      <w:hyperlink r:id="rId25" w:history="1">
+        <w:r>
+          <w:rPr>
+            <w:rStyle w:val="Hyperlink"/>
+          </w:rPr>
+          <w:t>https://studio3t.com/knowledge-base/articles/sql-to-mongodb-migration/</w:t>
+        </w:r>
+      </w:hyperlink>
+    </w:p>
+    <w:p>
+      <w:pPr>
+        <w:pStyle w:val="Listenabsatz"/>
+        <w:numPr>
+          <w:ilvl w:val="0"/>
+          <w:numId w:val="32"/>
+        </w:numPr>
+      </w:pPr>
+      <w:hyperlink r:id="rId26" w:history="1">
+        <w:r>
+          <w:rPr>
+            <w:rStyle w:val="Hyperlink"/>
+          </w:rPr>
+          <w:t>https://www.mongodb.com/blog/post/simplifying-data-migrations-legacy-mongodb-atlas-studio-3t-hackolade</w:t>
+        </w:r>
+      </w:hyperlink>
+    </w:p>
+    <w:p>
+      <w:pPr>
+        <w:pStyle w:val="Listenabsatz"/>
+        <w:numPr>
+          <w:ilvl w:val="0"/>
+          <w:numId w:val="32"/>
+        </w:numPr>
+      </w:pPr>
+      <w:hyperlink r:id="rId27" w:history="1">
+        <w:r>
+          <w:rPr>
+            <w:rStyle w:val="Hyperlink"/>
+          </w:rPr>
+          <w:t>https://stackoverflow.com/questions/32699431/migrate-from-sql-to-mongodb</w:t>
+        </w:r>
+      </w:hyperlink>
+    </w:p>
+    <w:p>
+      <w:pPr>
+        <w:pStyle w:val="Listenabsatz"/>
+      </w:pPr>
     </w:p>
     <w:p>
       <w:pPr>
@@ -13565,8 +13421,8 @@
       </w:r>
     </w:p>
     <w:sectPr>
-      <w:headerReference w:type="default" r:id="rId21"/>
-      <w:footerReference w:type="default" r:id="rId22"/>
+      <w:headerReference w:type="default" r:id="rId28"/>
+      <w:footerReference w:type="default" r:id="rId29"/>
       <w:pgSz w:w="11906" w:h="16838"/>
       <w:pgMar w:top="1417" w:right="1417" w:bottom="1134" w:left="1417" w:header="709" w:footer="709" w:gutter="0"/>
       <w:pgNumType w:start="0"/>
@@ -16682,6 +16538,119 @@
     </w:lvl>
   </w:abstractNum>
   <w:abstractNum w:abstractNumId="27" w15:restartNumberingAfterBreak="0">
+    <w:nsid w:val="750A5230"/>
+    <w:multiLevelType w:val="hybridMultilevel"/>
+    <w:tmpl w:val="810C3864"/>
+    <w:lvl w:ilvl="0" w:tplc="08070001">
+      <w:start w:val="1"/>
+      <w:numFmt w:val="bullet"/>
+      <w:lvlText w:val=""/>
+      <w:lvlJc w:val="left"/>
+      <w:pPr>
+        <w:ind w:left="720" w:hanging="360"/>
+      </w:pPr>
+      <w:rPr>
+        <w:rFonts w:ascii="Symbol" w:hAnsi="Symbol" w:hint="default"/>
+      </w:rPr>
+    </w:lvl>
+    <w:lvl w:ilvl="1" w:tplc="08070003" w:tentative="1">
+      <w:start w:val="1"/>
+      <w:numFmt w:val="bullet"/>
+      <w:lvlText w:val="o"/>
+      <w:lvlJc w:val="left"/>
+      <w:pPr>
+        <w:ind w:left="1440" w:hanging="360"/>
+      </w:pPr>
+      <w:rPr>
+        <w:rFonts w:ascii="Courier New" w:hAnsi="Courier New" w:cs="Courier New" w:hint="default"/>
+      </w:rPr>
+    </w:lvl>
+    <w:lvl w:ilvl="2" w:tplc="08070005" w:tentative="1">
+      <w:start w:val="1"/>
+      <w:numFmt w:val="bullet"/>
+      <w:lvlText w:val=""/>
+      <w:lvlJc w:val="left"/>
+      <w:pPr>
+        <w:ind w:left="2160" w:hanging="360"/>
+      </w:pPr>
+      <w:rPr>
+        <w:rFonts w:ascii="Wingdings" w:hAnsi="Wingdings" w:hint="default"/>
+      </w:rPr>
+    </w:lvl>
+    <w:lvl w:ilvl="3" w:tplc="08070001" w:tentative="1">
+      <w:start w:val="1"/>
+      <w:numFmt w:val="bullet"/>
+      <w:lvlText w:val=""/>
+      <w:lvlJc w:val="left"/>
+      <w:pPr>
+        <w:ind w:left="2880" w:hanging="360"/>
+      </w:pPr>
+      <w:rPr>
+        <w:rFonts w:ascii="Symbol" w:hAnsi="Symbol" w:hint="default"/>
+      </w:rPr>
+    </w:lvl>
+    <w:lvl w:ilvl="4" w:tplc="08070003" w:tentative="1">
+      <w:start w:val="1"/>
+      <w:numFmt w:val="bullet"/>
+      <w:lvlText w:val="o"/>
+      <w:lvlJc w:val="left"/>
+      <w:pPr>
+        <w:ind w:left="3600" w:hanging="360"/>
+      </w:pPr>
+      <w:rPr>
+        <w:rFonts w:ascii="Courier New" w:hAnsi="Courier New" w:cs="Courier New" w:hint="default"/>
+      </w:rPr>
+    </w:lvl>
+    <w:lvl w:ilvl="5" w:tplc="08070005" w:tentative="1">
+      <w:start w:val="1"/>
+      <w:numFmt w:val="bullet"/>
+      <w:lvlText w:val=""/>
+      <w:lvlJc w:val="left"/>
+      <w:pPr>
+        <w:ind w:left="4320" w:hanging="360"/>
+      </w:pPr>
+      <w:rPr>
+        <w:rFonts w:ascii="Wingdings" w:hAnsi="Wingdings" w:hint="default"/>
+      </w:rPr>
+    </w:lvl>
+    <w:lvl w:ilvl="6" w:tplc="08070001" w:tentative="1">
+      <w:start w:val="1"/>
+      <w:numFmt w:val="bullet"/>
+      <w:lvlText w:val=""/>
+      <w:lvlJc w:val="left"/>
+      <w:pPr>
+        <w:ind w:left="5040" w:hanging="360"/>
+      </w:pPr>
+      <w:rPr>
+        <w:rFonts w:ascii="Symbol" w:hAnsi="Symbol" w:hint="default"/>
+      </w:rPr>
+    </w:lvl>
+    <w:lvl w:ilvl="7" w:tplc="08070003" w:tentative="1">
+      <w:start w:val="1"/>
+      <w:numFmt w:val="bullet"/>
+      <w:lvlText w:val="o"/>
+      <w:lvlJc w:val="left"/>
+      <w:pPr>
+        <w:ind w:left="5760" w:hanging="360"/>
+      </w:pPr>
+      <w:rPr>
+        <w:rFonts w:ascii="Courier New" w:hAnsi="Courier New" w:cs="Courier New" w:hint="default"/>
+      </w:rPr>
+    </w:lvl>
+    <w:lvl w:ilvl="8" w:tplc="08070005" w:tentative="1">
+      <w:start w:val="1"/>
+      <w:numFmt w:val="bullet"/>
+      <w:lvlText w:val=""/>
+      <w:lvlJc w:val="left"/>
+      <w:pPr>
+        <w:ind w:left="6480" w:hanging="360"/>
+      </w:pPr>
+      <w:rPr>
+        <w:rFonts w:ascii="Wingdings" w:hAnsi="Wingdings" w:hint="default"/>
+      </w:rPr>
+    </w:lvl>
+  </w:abstractNum>
+  <w:abstractNum w:abstractNumId="28" w15:restartNumberingAfterBreak="0">
     <w:nsid w:val="77C809BE"/>
     <w:multiLevelType w:val="hybridMultilevel"/>
     <w:tmpl w:val="02B662FE"/>
@@ -16794,7 +16763,7 @@
       </w:rPr>
     </w:lvl>
   </w:abstractNum>
-  <w:abstractNum w:abstractNumId="28" w15:restartNumberingAfterBreak="0">
+  <w:abstractNum w:abstractNumId="29" w15:restartNumberingAfterBreak="0">
     <w:nsid w:val="7FB92659"/>
     <w:multiLevelType w:val="hybridMultilevel"/>
     <w:tmpl w:val="D944B4E4"/>
@@ -16917,7 +16886,7 @@
     <w:abstractNumId w:val="20"/>
   </w:num>
   <w:num w:numId="4" w16cid:durableId="339433570">
-    <w:abstractNumId w:val="28"/>
+    <w:abstractNumId w:val="29"/>
   </w:num>
   <w:num w:numId="5" w16cid:durableId="1750152010">
     <w:abstractNumId w:val="16"/>
@@ -16992,13 +16961,16 @@
     <w:abstractNumId w:val="5"/>
   </w:num>
   <w:num w:numId="29" w16cid:durableId="1462112236">
-    <w:abstractNumId w:val="27"/>
+    <w:abstractNumId w:val="28"/>
   </w:num>
   <w:num w:numId="30" w16cid:durableId="417674425">
     <w:abstractNumId w:val="22"/>
   </w:num>
   <w:num w:numId="31" w16cid:durableId="477722680">
     <w:abstractNumId w:val="21"/>
+  </w:num>
+  <w:num w:numId="32" w16cid:durableId="56782317">
+    <w:abstractNumId w:val="27"/>
   </w:num>
 </w:numbering>
 </file>
@@ -18328,16 +18300,15 @@
 </file>
 
 <file path=customXml/item2.xml><?xml version="1.0" encoding="utf-8"?>
-<p:properties xmlns:p="http://schemas.microsoft.com/office/2006/metadata/properties" xmlns:xsi="http://www.w3.org/2001/XMLSchema-instance" xmlns:pc="http://schemas.microsoft.com/office/infopath/2007/PartnerControls">
-  <documentManagement/>
-</p:properties>
+<?mso-contentType ?>
+<FormTemplates xmlns="http://schemas.microsoft.com/sharepoint/v3/contenttype/forms">
+  <Display>DocumentLibraryForm</Display>
+  <Edit>DocumentLibraryForm</Edit>
+  <New>DocumentLibraryForm</New>
+</FormTemplates>
 </file>
 
 <file path=customXml/item3.xml><?xml version="1.0" encoding="utf-8"?>
-<b:Sources xmlns:b="http://schemas.openxmlformats.org/officeDocument/2006/bibliography" xmlns="http://schemas.openxmlformats.org/officeDocument/2006/bibliography" SelectedStyle="\APASixthEditionOfficeOnline.xsl" StyleName="APA" Version="6"/>
-</file>
-
-<file path=customXml/item4.xml><?xml version="1.0" encoding="utf-8"?>
 <ct:contentTypeSchema xmlns:ct="http://schemas.microsoft.com/office/2006/metadata/contentType" xmlns:ma="http://schemas.microsoft.com/office/2006/metadata/properties/metaAttributes" ct:_="" ma:_="" ma:contentTypeName="Dokument" ma:contentTypeID="0x0101001F91ADF09622EA4BBB17ABE96D451A05" ma:contentTypeVersion="13" ma:contentTypeDescription="Ein neues Dokument erstellen." ma:contentTypeScope="" ma:versionID="c8b6b25e02a7a50e23674288ca97b169">
   <xsd:schema xmlns:xsd="http://www.w3.org/2001/XMLSchema" xmlns:xs="http://www.w3.org/2001/XMLSchema" xmlns:p="http://schemas.microsoft.com/office/2006/metadata/properties" xmlns:ns3="c4dfc908-5e65-4ca5-86b1-fc4b778897cf" xmlns:ns4="c6023acb-1e45-4f84-be08-b599b821ee87" targetNamespace="http://schemas.microsoft.com/office/2006/metadata/properties" ma:root="true" ma:fieldsID="d35584dbcd7a0bca8e9faf7a71f711b3" ns3:_="" ns4:_="">
     <xsd:import namespace="c4dfc908-5e65-4ca5-86b1-fc4b778897cf"/>
@@ -18560,13 +18531,14 @@
 </ct:contentTypeSchema>
 </file>
 
+<file path=customXml/item4.xml><?xml version="1.0" encoding="utf-8"?>
+<b:Sources xmlns:b="http://schemas.openxmlformats.org/officeDocument/2006/bibliography" xmlns="http://schemas.openxmlformats.org/officeDocument/2006/bibliography" SelectedStyle="\APASixthEditionOfficeOnline.xsl" StyleName="APA" Version="6"/>
+</file>
+
 <file path=customXml/item5.xml><?xml version="1.0" encoding="utf-8"?>
-<?mso-contentType ?>
-<FormTemplates xmlns="http://schemas.microsoft.com/sharepoint/v3/contenttype/forms">
-  <Display>DocumentLibraryForm</Display>
-  <Edit>DocumentLibraryForm</Edit>
-  <New>DocumentLibraryForm</New>
-</FormTemplates>
+<p:properties xmlns:p="http://schemas.microsoft.com/office/2006/metadata/properties" xmlns:xsi="http://www.w3.org/2001/XMLSchema-instance" xmlns:pc="http://schemas.microsoft.com/office/infopath/2007/PartnerControls">
+  <documentManagement/>
+</p:properties>
 </file>
 
 <file path=customXml/itemProps1.xml><?xml version="1.0" encoding="utf-8"?>
@@ -18578,23 +18550,14 @@
 </file>
 
 <file path=customXml/itemProps2.xml><?xml version="1.0" encoding="utf-8"?>
-<ds:datastoreItem xmlns:ds="http://schemas.openxmlformats.org/officeDocument/2006/customXml" ds:itemID="{1A53923A-2AA3-484F-8AF6-057FB090FA92}">
+<ds:datastoreItem xmlns:ds="http://schemas.openxmlformats.org/officeDocument/2006/customXml" ds:itemID="{EF96B2E8-3F85-4777-9474-FC3137883EE0}">
   <ds:schemaRefs>
-    <ds:schemaRef ds:uri="http://schemas.microsoft.com/office/2006/metadata/properties"/>
-    <ds:schemaRef ds:uri="http://schemas.microsoft.com/office/infopath/2007/PartnerControls"/>
+    <ds:schemaRef ds:uri="http://schemas.microsoft.com/sharepoint/v3/contenttype/forms"/>
   </ds:schemaRefs>
 </ds:datastoreItem>
 </file>
 
 <file path=customXml/itemProps3.xml><?xml version="1.0" encoding="utf-8"?>
-<ds:datastoreItem xmlns:ds="http://schemas.openxmlformats.org/officeDocument/2006/customXml" ds:itemID="{17BC5285-96FA-4FB5-B4E5-E06B48687E99}">
-  <ds:schemaRefs>
-    <ds:schemaRef ds:uri="http://schemas.openxmlformats.org/officeDocument/2006/bibliography"/>
-  </ds:schemaRefs>
-</ds:datastoreItem>
-</file>
-
-<file path=customXml/itemProps4.xml><?xml version="1.0" encoding="utf-8"?>
 <ds:datastoreItem xmlns:ds="http://schemas.openxmlformats.org/officeDocument/2006/customXml" ds:itemID="{94169E57-7E86-4E97-AD79-E051A361E699}">
   <ds:schemaRefs>
     <ds:schemaRef ds:uri="http://schemas.microsoft.com/office/2006/metadata/contentType"/>
@@ -18613,10 +18576,19 @@
 </ds:datastoreItem>
 </file>
 
+<file path=customXml/itemProps4.xml><?xml version="1.0" encoding="utf-8"?>
+<ds:datastoreItem xmlns:ds="http://schemas.openxmlformats.org/officeDocument/2006/customXml" ds:itemID="{17BC5285-96FA-4FB5-B4E5-E06B48687E99}">
+  <ds:schemaRefs>
+    <ds:schemaRef ds:uri="http://schemas.openxmlformats.org/officeDocument/2006/bibliography"/>
+  </ds:schemaRefs>
+</ds:datastoreItem>
+</file>
+
 <file path=customXml/itemProps5.xml><?xml version="1.0" encoding="utf-8"?>
-<ds:datastoreItem xmlns:ds="http://schemas.openxmlformats.org/officeDocument/2006/customXml" ds:itemID="{EF96B2E8-3F85-4777-9474-FC3137883EE0}">
+<ds:datastoreItem xmlns:ds="http://schemas.openxmlformats.org/officeDocument/2006/customXml" ds:itemID="{1A53923A-2AA3-484F-8AF6-057FB090FA92}">
   <ds:schemaRefs>
-    <ds:schemaRef ds:uri="http://schemas.microsoft.com/sharepoint/v3/contenttype/forms"/>
+    <ds:schemaRef ds:uri="http://schemas.microsoft.com/office/2006/metadata/properties"/>
+    <ds:schemaRef ds:uri="http://schemas.microsoft.com/office/infopath/2007/PartnerControls"/>
   </ds:schemaRefs>
 </ds:datastoreItem>
 </file>
</xml_diff>

<commit_message>
Documentation and DB.json files
</commit_message>
<xml_diff>
--- a/Documents/Documentation/SkiServicesNoSQL_David__IPERKA.docx
+++ b/Documents/Documentation/SkiServicesNoSQL_David__IPERKA.docx
@@ -7812,7 +7812,7 @@
             <w:noProof/>
             <w:webHidden/>
           </w:rPr>
-          <w:t>10</w:t>
+          <w:t>11</w:t>
         </w:r>
         <w:r>
           <w:rPr>
@@ -9603,7 +9603,21 @@
     </w:p>
     <w:p>
       <w:r>
-        <w:t>In der Informationsphase habe ich mich über die Anforderungen und Bedürfnisse für das Projekt informiert und bin auf die Datenbank MongoDB gestoßen. Um mehr über sie zu erfahren, habe ich mich auch im Internet weitergehend informiert.</w:t>
+        <w:t xml:space="preserve">In der Informationsphase habe ich mich über die Anforderungen und Bedürfnisse für das Projekt informiert und bin auf die Datenbank MongoDB </w:t>
+      </w:r>
+      <w:proofErr w:type="spellStart"/>
+      <w:r>
+        <w:t>gest</w:t>
+      </w:r>
+      <w:r>
+        <w:t>ss</w:t>
+      </w:r>
+      <w:r>
+        <w:t>en</w:t>
+      </w:r>
+      <w:proofErr w:type="spellEnd"/>
+      <w:r>
+        <w:t>. Um mehr über sie zu erfahren, habe ich mich auch im Internet weitergehend informiert.</w:t>
       </w:r>
     </w:p>
     <w:p>
@@ -10514,7 +10528,13 @@
     </w:p>
     <w:p>
       <w:r>
-        <w:t>Zunächst war es die Flexibilität von MongoDB, die mich überzeugt hat. Es ermöglicht das Speichern unterschiedlicher Datenstrukturen in einer einzigen Sammlung, was für mich von großer Bedeutung ist, da meine Daten in der Regel sehr heterogen sind.</w:t>
+        <w:t>Zunächst war es die Flexibilität von MongoDB, die mich überzeugt hat. Es ermöglicht das Speichern unterschiedlicher Datenstrukturen in einer einzigen Sammlung, was für mich von gro</w:t>
+      </w:r>
+      <w:r>
+        <w:t>ss</w:t>
+      </w:r>
+      <w:r>
+        <w:t>er Bedeutung ist, da meine Daten in der Regel sehr heterogen sind.</w:t>
       </w:r>
     </w:p>
     <w:p>

</xml_diff>